<commit_message>
Show example on how to implement SUM in Word
Using navigation expression we can iterate over all elements perform SUM aggregation over a property/field.
</commit_message>
<xml_diff>
--- a/Intermediate/WordTables/result.docx
+++ b/Intermediate/WordTables/result.docx
@@ -3,6 +3,8 @@
 <w:document xmlns:wpc="http://schemas.microsoft.com/office/word/2010/wordprocessingCanvas" xmlns:cx="http://schemas.microsoft.com/office/drawing/2014/chartex" xmlns:cx1="http://schemas.microsoft.com/office/drawing/2015/9/8/chartex" xmlns:cx2="http://schemas.microsoft.com/office/drawing/2015/10/21/chartex" xmlns:cx3="http://schemas.microsoft.com/office/drawing/2016/5/9/chartex" xmlns:cx4="http://schemas.microsoft.com/office/drawing/2016/5/10/chartex" xmlns:cx5="http://schemas.microsoft.com/office/drawing/2016/5/11/chartex" xmlns:cx6="http://schemas.microsoft.com/office/drawing/2016/5/12/chartex" xmlns:cx7="http://schemas.microsoft.com/office/drawing/2016/5/13/chartex" xmlns:cx8="http://schemas.microsoft.com/office/drawing/2016/5/14/chartex" xmlns:mc="http://schemas.openxmlformats.org/markup-compatibility/2006" xmlns:aink="http://schemas.microsoft.com/office/drawing/2016/ink" xmlns:am3d="http://schemas.microsoft.com/office/drawing/2017/model3d" xmlns:o="urn:schemas-microsoft-com:office:office" xmlns:r="http://schemas.openxmlformats.org/officeDocument/2006/relationships" xmlns:m="http://schemas.openxmlformats.org/officeDocument/2006/math" xmlns:v="urn:schemas-microsoft-com:vml" xmlns:wp14="http://schemas.microsoft.com/office/word/2010/wordprocessingDrawing" xmlns:wp="http://schemas.openxmlformats.org/drawingml/2006/wordprocessingDrawing" xmlns:w10="urn:schemas-microsoft-com:office:word" xmlns:w="http://schemas.openxmlformats.org/wordprocessingml/2006/main" xmlns:w14="http://schemas.microsoft.com/office/word/2010/wordml" xmlns:w15="http://schemas.microsoft.com/office/word/2012/wordml" xmlns:w16cid="http://schemas.microsoft.com/office/word/2016/wordml/cid" xmlns:w16se="http://schemas.microsoft.com/office/word/2015/wordml/symex" xmlns:wpg="http://schemas.microsoft.com/office/word/2010/wordprocessingGroup" xmlns:wpi="http://schemas.microsoft.com/office/word/2010/wordprocessingInk" xmlns:wne="http://schemas.microsoft.com/office/word/2006/wordml" xmlns:wps="http://schemas.microsoft.com/office/word/2010/wordprocessingShape" mc:Ignorable="w14 w15 w16se w16cid wp14">
   <w:body>
     <w:p>
+      <w:bookmarkStart w:id="0" w:name="_GoBack"/>
+      <w:bookmarkEnd w:id="0"/>
       <w:r>
         <w:t>When table content is unknown, we can pass entire table to specific tag. If we wa</w:t>
       </w:r>
@@ -46,52 +48,38 @@
             <w:r>
               <w:t>Col1</w:t>
             </w:r>
-            <w:r>
-              <w:t/>
-            </w:r>
-            <w:r>
-              <w:t/>
-            </w:r>
-          </w:p>
-        </w:tc>
-        <w:tc>
-          <w:tcPr>
-            <w:cnfStyle w:val="001000000000" w:firstRow="0" w:lastRow="0" w:firstColumn="1" w:lastColumn="0" w:oddVBand="0" w:evenVBand="0" w:oddHBand="0" w:evenHBand="0" w:firstRowFirstColumn="0" w:firstRowLastColumn="0" w:lastRowFirstColumn="0" w:lastRowLastColumn="0"/>
+          </w:p>
+        </w:tc>
+        <w:tc>
+          <w:tcPr>
             <w:tcW w:w="1359" w:type="dxa"/>
           </w:tcPr>
           <w:p>
+            <w:pPr>
+              <w:cnfStyle w:val="100000000000" w:firstRow="1" w:lastRow="0" w:firstColumn="0" w:lastColumn="0" w:oddVBand="0" w:evenVBand="0" w:oddHBand="0" w:evenHBand="0" w:firstRowFirstColumn="0" w:firstRowLastColumn="0" w:lastRowFirstColumn="0" w:lastRowLastColumn="0"/>
+            </w:pPr>
             <w:r>
               <w:t>Col2</w:t>
             </w:r>
-            <w:r>
-              <w:t/>
-            </w:r>
-            <w:r>
-              <w:t/>
-            </w:r>
-          </w:p>
-        </w:tc>
-        <w:tc>
-          <w:tcPr>
-            <w:cnfStyle w:val="001000000000" w:firstRow="0" w:lastRow="0" w:firstColumn="1" w:lastColumn="0" w:oddVBand="0" w:evenVBand="0" w:oddHBand="0" w:evenHBand="0" w:firstRowFirstColumn="0" w:firstRowLastColumn="0" w:lastRowFirstColumn="0" w:lastRowLastColumn="0"/>
+          </w:p>
+        </w:tc>
+        <w:tc>
+          <w:tcPr>
             <w:tcW w:w="1359" w:type="dxa"/>
           </w:tcPr>
           <w:p>
+            <w:pPr>
+              <w:cnfStyle w:val="100000000000" w:firstRow="1" w:lastRow="0" w:firstColumn="0" w:lastColumn="0" w:oddVBand="0" w:evenVBand="0" w:oddHBand="0" w:evenHBand="0" w:firstRowFirstColumn="0" w:firstRowLastColumn="0" w:lastRowFirstColumn="0" w:lastRowLastColumn="0"/>
+            </w:pPr>
             <w:r>
               <w:t>Col3</w:t>
             </w:r>
-            <w:r>
-              <w:t/>
-            </w:r>
-            <w:r>
-              <w:t/>
-            </w:r>
           </w:p>
         </w:tc>
       </w:tr>
       <w:tr>
         <w:trPr>
-          <w:cnfStyle w:val="100000000000" w:firstRow="1" w:lastRow="0" w:firstColumn="0" w:lastColumn="0" w:oddVBand="0" w:evenVBand="0" w:oddHBand="0" w:evenHBand="0" w:firstRowFirstColumn="0" w:firstRowLastColumn="0" w:lastRowFirstColumn="0" w:lastRowLastColumn="0"/>
+          <w:cnfStyle w:val="000000100000" w:firstRow="0" w:lastRow="0" w:firstColumn="0" w:lastColumn="0" w:oddVBand="0" w:evenVBand="0" w:oddHBand="1" w:evenHBand="0" w:firstRowFirstColumn="0" w:firstRowLastColumn="0" w:lastRowFirstColumn="0" w:lastRowLastColumn="0"/>
         </w:trPr>
         <w:tc>
           <w:tcPr>
@@ -102,52 +90,77 @@
             <w:r>
               <w:t>a0</w:t>
             </w:r>
-            <w:r>
-              <w:t/>
-            </w:r>
-            <w:r>
-              <w:t/>
-            </w:r>
-          </w:p>
-        </w:tc>
-        <w:tc>
-          <w:tcPr>
-            <w:cnfStyle w:val="001000000000" w:firstRow="0" w:lastRow="0" w:firstColumn="1" w:lastColumn="0" w:oddVBand="0" w:evenVBand="0" w:oddHBand="0" w:evenHBand="0" w:firstRowFirstColumn="0" w:firstRowLastColumn="0" w:lastRowFirstColumn="0" w:lastRowLastColumn="0"/>
+          </w:p>
+        </w:tc>
+        <w:tc>
+          <w:tcPr>
             <w:tcW w:w="1359" w:type="dxa"/>
           </w:tcPr>
           <w:p>
+            <w:pPr>
+              <w:cnfStyle w:val="000000100000" w:firstRow="0" w:lastRow="0" w:firstColumn="0" w:lastColumn="0" w:oddVBand="0" w:evenVBand="0" w:oddHBand="1" w:evenHBand="0" w:firstRowFirstColumn="0" w:firstRowLastColumn="0" w:lastRowFirstColumn="0" w:lastRowLastColumn="0"/>
+            </w:pPr>
             <w:r>
               <w:t>b0</w:t>
             </w:r>
-            <w:r>
-              <w:t/>
-            </w:r>
-            <w:r>
-              <w:t/>
-            </w:r>
-          </w:p>
-        </w:tc>
-        <w:tc>
-          <w:tcPr>
-            <w:cnfStyle w:val="001000000000" w:firstRow="0" w:lastRow="0" w:firstColumn="1" w:lastColumn="0" w:oddVBand="0" w:evenVBand="0" w:oddHBand="0" w:evenHBand="0" w:firstRowFirstColumn="0" w:firstRowLastColumn="0" w:lastRowFirstColumn="0" w:lastRowLastColumn="0"/>
+          </w:p>
+        </w:tc>
+        <w:tc>
+          <w:tcPr>
             <w:tcW w:w="1359" w:type="dxa"/>
           </w:tcPr>
           <w:p>
+            <w:pPr>
+              <w:cnfStyle w:val="000000100000" w:firstRow="0" w:lastRow="0" w:firstColumn="0" w:lastColumn="0" w:oddVBand="0" w:evenVBand="0" w:oddHBand="1" w:evenHBand="0" w:firstRowFirstColumn="0" w:firstRowLastColumn="0" w:lastRowFirstColumn="0" w:lastRowLastColumn="0"/>
+            </w:pPr>
             <w:r>
               <w:t>c0</w:t>
             </w:r>
-            <w:r>
-              <w:t/>
-            </w:r>
-            <w:r>
-              <w:t/>
+          </w:p>
+        </w:tc>
+      </w:tr>
+      <w:tr>
+        <w:tc>
+          <w:tcPr>
+            <w:cnfStyle w:val="001000000000" w:firstRow="0" w:lastRow="0" w:firstColumn="1" w:lastColumn="0" w:oddVBand="0" w:evenVBand="0" w:oddHBand="0" w:evenHBand="0" w:firstRowFirstColumn="0" w:firstRowLastColumn="0" w:lastRowFirstColumn="0" w:lastRowLastColumn="0"/>
+            <w:tcW w:w="1359" w:type="dxa"/>
+          </w:tcPr>
+          <w:p>
+            <w:r>
+              <w:t>a1</w:t>
+            </w:r>
+          </w:p>
+        </w:tc>
+        <w:tc>
+          <w:tcPr>
+            <w:tcW w:w="1359" w:type="dxa"/>
+          </w:tcPr>
+          <w:p>
+            <w:pPr>
+              <w:cnfStyle w:val="000000000000" w:firstRow="0" w:lastRow="0" w:firstColumn="0" w:lastColumn="0" w:oddVBand="0" w:evenVBand="0" w:oddHBand="0" w:evenHBand="0" w:firstRowFirstColumn="0" w:firstRowLastColumn="0" w:lastRowFirstColumn="0" w:lastRowLastColumn="0"/>
+            </w:pPr>
+            <w:r>
+              <w:t>b1</w:t>
+            </w:r>
+          </w:p>
+        </w:tc>
+        <w:tc>
+          <w:tcPr>
+            <w:tcW w:w="1359" w:type="dxa"/>
+          </w:tcPr>
+          <w:p>
+            <w:pPr>
+              <w:cnfStyle w:val="000000000000" w:firstRow="0" w:lastRow="0" w:firstColumn="0" w:lastColumn="0" w:oddVBand="0" w:evenVBand="0" w:oddHBand="0" w:evenHBand="0" w:firstRowFirstColumn="0" w:firstRowLastColumn="0" w:lastRowFirstColumn="0" w:lastRowLastColumn="0"/>
+            </w:pPr>
+            <w:r>
+              <w:t>c1</w:t>
             </w:r>
           </w:p>
         </w:tc>
       </w:tr>
       <w:tr>
         <w:trPr>
-          <w:cnfStyle w:val="100000000000" w:firstRow="1" w:lastRow="0" w:firstColumn="0" w:lastColumn="0" w:oddVBand="0" w:evenVBand="0" w:oddHBand="0" w:evenHBand="0" w:firstRowFirstColumn="0" w:firstRowLastColumn="0" w:lastRowFirstColumn="0" w:lastRowLastColumn="0"/>
+          <w:cnfStyle w:val="000000100000" w:firstRow="0" w:lastRow="0" w:firstColumn="0" w:lastColumn="0" w:oddVBand="0" w:evenVBand="0" w:oddHBand="1" w:evenHBand="0" w:firstRowFirstColumn="0" w:firstRowLastColumn="0" w:lastRowFirstColumn="0" w:lastRowLastColumn="0"/>
         </w:trPr>
         <w:tc>
           <w:tcPr>
@@ -156,54 +169,79 @@
           </w:tcPr>
           <w:p>
             <w:r>
-              <w:t>a1</w:t>
-            </w:r>
-            <w:r>
-              <w:t/>
-            </w:r>
-            <w:r>
-              <w:t/>
-            </w:r>
-          </w:p>
-        </w:tc>
-        <w:tc>
-          <w:tcPr>
-            <w:cnfStyle w:val="001000000000" w:firstRow="0" w:lastRow="0" w:firstColumn="1" w:lastColumn="0" w:oddVBand="0" w:evenVBand="0" w:oddHBand="0" w:evenHBand="0" w:firstRowFirstColumn="0" w:firstRowLastColumn="0" w:lastRowFirstColumn="0" w:lastRowLastColumn="0"/>
+              <w:t>a2</w:t>
+            </w:r>
+          </w:p>
+        </w:tc>
+        <w:tc>
+          <w:tcPr>
             <w:tcW w:w="1359" w:type="dxa"/>
           </w:tcPr>
           <w:p>
-            <w:r>
-              <w:t>b1</w:t>
-            </w:r>
-            <w:r>
-              <w:t/>
-            </w:r>
-            <w:r>
-              <w:t/>
-            </w:r>
-          </w:p>
-        </w:tc>
-        <w:tc>
-          <w:tcPr>
-            <w:cnfStyle w:val="001000000000" w:firstRow="0" w:lastRow="0" w:firstColumn="1" w:lastColumn="0" w:oddVBand="0" w:evenVBand="0" w:oddHBand="0" w:evenHBand="0" w:firstRowFirstColumn="0" w:firstRowLastColumn="0" w:lastRowFirstColumn="0" w:lastRowLastColumn="0"/>
+            <w:pPr>
+              <w:cnfStyle w:val="000000100000" w:firstRow="0" w:lastRow="0" w:firstColumn="0" w:lastColumn="0" w:oddVBand="0" w:evenVBand="0" w:oddHBand="1" w:evenHBand="0" w:firstRowFirstColumn="0" w:firstRowLastColumn="0" w:lastRowFirstColumn="0" w:lastRowLastColumn="0"/>
+            </w:pPr>
+            <w:r>
+              <w:t>b2</w:t>
+            </w:r>
+          </w:p>
+        </w:tc>
+        <w:tc>
+          <w:tcPr>
             <w:tcW w:w="1359" w:type="dxa"/>
           </w:tcPr>
           <w:p>
-            <w:r>
-              <w:t>c1</w:t>
-            </w:r>
-            <w:r>
-              <w:t/>
-            </w:r>
-            <w:r>
-              <w:t/>
+            <w:pPr>
+              <w:cnfStyle w:val="000000100000" w:firstRow="0" w:lastRow="0" w:firstColumn="0" w:lastColumn="0" w:oddVBand="0" w:evenVBand="0" w:oddHBand="1" w:evenHBand="0" w:firstRowFirstColumn="0" w:firstRowLastColumn="0" w:lastRowFirstColumn="0" w:lastRowLastColumn="0"/>
+            </w:pPr>
+            <w:r>
+              <w:t>c2</w:t>
+            </w:r>
+          </w:p>
+        </w:tc>
+      </w:tr>
+      <w:tr>
+        <w:tc>
+          <w:tcPr>
+            <w:cnfStyle w:val="001000000000" w:firstRow="0" w:lastRow="0" w:firstColumn="1" w:lastColumn="0" w:oddVBand="0" w:evenVBand="0" w:oddHBand="0" w:evenHBand="0" w:firstRowFirstColumn="0" w:firstRowLastColumn="0" w:lastRowFirstColumn="0" w:lastRowLastColumn="0"/>
+            <w:tcW w:w="1359" w:type="dxa"/>
+          </w:tcPr>
+          <w:p>
+            <w:r>
+              <w:t>a3</w:t>
+            </w:r>
+          </w:p>
+        </w:tc>
+        <w:tc>
+          <w:tcPr>
+            <w:tcW w:w="1359" w:type="dxa"/>
+          </w:tcPr>
+          <w:p>
+            <w:pPr>
+              <w:cnfStyle w:val="000000000000" w:firstRow="0" w:lastRow="0" w:firstColumn="0" w:lastColumn="0" w:oddVBand="0" w:evenVBand="0" w:oddHBand="0" w:evenHBand="0" w:firstRowFirstColumn="0" w:firstRowLastColumn="0" w:lastRowFirstColumn="0" w:lastRowLastColumn="0"/>
+            </w:pPr>
+            <w:r>
+              <w:t>b3</w:t>
+            </w:r>
+          </w:p>
+        </w:tc>
+        <w:tc>
+          <w:tcPr>
+            <w:tcW w:w="1359" w:type="dxa"/>
+          </w:tcPr>
+          <w:p>
+            <w:pPr>
+              <w:cnfStyle w:val="000000000000" w:firstRow="0" w:lastRow="0" w:firstColumn="0" w:lastColumn="0" w:oddVBand="0" w:evenVBand="0" w:oddHBand="0" w:evenHBand="0" w:firstRowFirstColumn="0" w:firstRowLastColumn="0" w:lastRowFirstColumn="0" w:lastRowLastColumn="0"/>
+            </w:pPr>
+            <w:r>
+              <w:t>c3</w:t>
             </w:r>
           </w:p>
         </w:tc>
       </w:tr>
       <w:tr>
         <w:trPr>
-          <w:cnfStyle w:val="100000000000" w:firstRow="1" w:lastRow="0" w:firstColumn="0" w:lastColumn="0" w:oddVBand="0" w:evenVBand="0" w:oddHBand="0" w:evenHBand="0" w:firstRowFirstColumn="0" w:firstRowLastColumn="0" w:lastRowFirstColumn="0" w:lastRowLastColumn="0"/>
+          <w:cnfStyle w:val="000000100000" w:firstRow="0" w:lastRow="0" w:firstColumn="0" w:lastColumn="0" w:oddVBand="0" w:evenVBand="0" w:oddHBand="1" w:evenHBand="0" w:firstRowFirstColumn="0" w:firstRowLastColumn="0" w:lastRowFirstColumn="0" w:lastRowLastColumn="0"/>
         </w:trPr>
         <w:tc>
           <w:tcPr>
@@ -212,54 +250,79 @@
           </w:tcPr>
           <w:p>
             <w:r>
-              <w:t>a2</w:t>
-            </w:r>
-            <w:r>
-              <w:t/>
-            </w:r>
-            <w:r>
-              <w:t/>
-            </w:r>
-          </w:p>
-        </w:tc>
-        <w:tc>
-          <w:tcPr>
-            <w:cnfStyle w:val="001000000000" w:firstRow="0" w:lastRow="0" w:firstColumn="1" w:lastColumn="0" w:oddVBand="0" w:evenVBand="0" w:oddHBand="0" w:evenHBand="0" w:firstRowFirstColumn="0" w:firstRowLastColumn="0" w:lastRowFirstColumn="0" w:lastRowLastColumn="0"/>
+              <w:t>a4</w:t>
+            </w:r>
+          </w:p>
+        </w:tc>
+        <w:tc>
+          <w:tcPr>
             <w:tcW w:w="1359" w:type="dxa"/>
           </w:tcPr>
           <w:p>
-            <w:r>
-              <w:t>b2</w:t>
-            </w:r>
-            <w:r>
-              <w:t/>
-            </w:r>
-            <w:r>
-              <w:t/>
-            </w:r>
-          </w:p>
-        </w:tc>
-        <w:tc>
-          <w:tcPr>
-            <w:cnfStyle w:val="001000000000" w:firstRow="0" w:lastRow="0" w:firstColumn="1" w:lastColumn="0" w:oddVBand="0" w:evenVBand="0" w:oddHBand="0" w:evenHBand="0" w:firstRowFirstColumn="0" w:firstRowLastColumn="0" w:lastRowFirstColumn="0" w:lastRowLastColumn="0"/>
+            <w:pPr>
+              <w:cnfStyle w:val="000000100000" w:firstRow="0" w:lastRow="0" w:firstColumn="0" w:lastColumn="0" w:oddVBand="0" w:evenVBand="0" w:oddHBand="1" w:evenHBand="0" w:firstRowFirstColumn="0" w:firstRowLastColumn="0" w:lastRowFirstColumn="0" w:lastRowLastColumn="0"/>
+            </w:pPr>
+            <w:r>
+              <w:t>b4</w:t>
+            </w:r>
+          </w:p>
+        </w:tc>
+        <w:tc>
+          <w:tcPr>
             <w:tcW w:w="1359" w:type="dxa"/>
           </w:tcPr>
           <w:p>
-            <w:r>
-              <w:t>c2</w:t>
-            </w:r>
-            <w:r>
-              <w:t/>
-            </w:r>
-            <w:r>
-              <w:t/>
+            <w:pPr>
+              <w:cnfStyle w:val="000000100000" w:firstRow="0" w:lastRow="0" w:firstColumn="0" w:lastColumn="0" w:oddVBand="0" w:evenVBand="0" w:oddHBand="1" w:evenHBand="0" w:firstRowFirstColumn="0" w:firstRowLastColumn="0" w:lastRowFirstColumn="0" w:lastRowLastColumn="0"/>
+            </w:pPr>
+            <w:r>
+              <w:t>c4</w:t>
+            </w:r>
+          </w:p>
+        </w:tc>
+      </w:tr>
+      <w:tr>
+        <w:tc>
+          <w:tcPr>
+            <w:cnfStyle w:val="001000000000" w:firstRow="0" w:lastRow="0" w:firstColumn="1" w:lastColumn="0" w:oddVBand="0" w:evenVBand="0" w:oddHBand="0" w:evenHBand="0" w:firstRowFirstColumn="0" w:firstRowLastColumn="0" w:lastRowFirstColumn="0" w:lastRowLastColumn="0"/>
+            <w:tcW w:w="1359" w:type="dxa"/>
+          </w:tcPr>
+          <w:p>
+            <w:r>
+              <w:t>a5</w:t>
+            </w:r>
+          </w:p>
+        </w:tc>
+        <w:tc>
+          <w:tcPr>
+            <w:tcW w:w="1359" w:type="dxa"/>
+          </w:tcPr>
+          <w:p>
+            <w:pPr>
+              <w:cnfStyle w:val="000000000000" w:firstRow="0" w:lastRow="0" w:firstColumn="0" w:lastColumn="0" w:oddVBand="0" w:evenVBand="0" w:oddHBand="0" w:evenHBand="0" w:firstRowFirstColumn="0" w:firstRowLastColumn="0" w:lastRowFirstColumn="0" w:lastRowLastColumn="0"/>
+            </w:pPr>
+            <w:r>
+              <w:t>b5</w:t>
+            </w:r>
+          </w:p>
+        </w:tc>
+        <w:tc>
+          <w:tcPr>
+            <w:tcW w:w="1359" w:type="dxa"/>
+          </w:tcPr>
+          <w:p>
+            <w:pPr>
+              <w:cnfStyle w:val="000000000000" w:firstRow="0" w:lastRow="0" w:firstColumn="0" w:lastColumn="0" w:oddVBand="0" w:evenVBand="0" w:oddHBand="0" w:evenHBand="0" w:firstRowFirstColumn="0" w:firstRowLastColumn="0" w:lastRowFirstColumn="0" w:lastRowLastColumn="0"/>
+            </w:pPr>
+            <w:r>
+              <w:t>c5</w:t>
             </w:r>
           </w:p>
         </w:tc>
       </w:tr>
       <w:tr>
         <w:trPr>
-          <w:cnfStyle w:val="100000000000" w:firstRow="1" w:lastRow="0" w:firstColumn="0" w:lastColumn="0" w:oddVBand="0" w:evenVBand="0" w:oddHBand="0" w:evenHBand="0" w:firstRowFirstColumn="0" w:firstRowLastColumn="0" w:lastRowFirstColumn="0" w:lastRowLastColumn="0"/>
+          <w:cnfStyle w:val="000000100000" w:firstRow="0" w:lastRow="0" w:firstColumn="0" w:lastColumn="0" w:oddVBand="0" w:evenVBand="0" w:oddHBand="1" w:evenHBand="0" w:firstRowFirstColumn="0" w:firstRowLastColumn="0" w:lastRowFirstColumn="0" w:lastRowLastColumn="0"/>
         </w:trPr>
         <w:tc>
           <w:tcPr>
@@ -268,54 +331,79 @@
           </w:tcPr>
           <w:p>
             <w:r>
-              <w:t>a3</w:t>
-            </w:r>
-            <w:r>
-              <w:t/>
-            </w:r>
-            <w:r>
-              <w:t/>
-            </w:r>
-          </w:p>
-        </w:tc>
-        <w:tc>
-          <w:tcPr>
-            <w:cnfStyle w:val="001000000000" w:firstRow="0" w:lastRow="0" w:firstColumn="1" w:lastColumn="0" w:oddVBand="0" w:evenVBand="0" w:oddHBand="0" w:evenHBand="0" w:firstRowFirstColumn="0" w:firstRowLastColumn="0" w:lastRowFirstColumn="0" w:lastRowLastColumn="0"/>
+              <w:t>a6</w:t>
+            </w:r>
+          </w:p>
+        </w:tc>
+        <w:tc>
+          <w:tcPr>
             <w:tcW w:w="1359" w:type="dxa"/>
           </w:tcPr>
           <w:p>
-            <w:r>
-              <w:t>b3</w:t>
-            </w:r>
-            <w:r>
-              <w:t/>
-            </w:r>
-            <w:r>
-              <w:t/>
-            </w:r>
-          </w:p>
-        </w:tc>
-        <w:tc>
-          <w:tcPr>
-            <w:cnfStyle w:val="001000000000" w:firstRow="0" w:lastRow="0" w:firstColumn="1" w:lastColumn="0" w:oddVBand="0" w:evenVBand="0" w:oddHBand="0" w:evenHBand="0" w:firstRowFirstColumn="0" w:firstRowLastColumn="0" w:lastRowFirstColumn="0" w:lastRowLastColumn="0"/>
+            <w:pPr>
+              <w:cnfStyle w:val="000000100000" w:firstRow="0" w:lastRow="0" w:firstColumn="0" w:lastColumn="0" w:oddVBand="0" w:evenVBand="0" w:oddHBand="1" w:evenHBand="0" w:firstRowFirstColumn="0" w:firstRowLastColumn="0" w:lastRowFirstColumn="0" w:lastRowLastColumn="0"/>
+            </w:pPr>
+            <w:r>
+              <w:t>b6</w:t>
+            </w:r>
+          </w:p>
+        </w:tc>
+        <w:tc>
+          <w:tcPr>
             <w:tcW w:w="1359" w:type="dxa"/>
           </w:tcPr>
           <w:p>
-            <w:r>
-              <w:t>c3</w:t>
-            </w:r>
-            <w:r>
-              <w:t/>
-            </w:r>
-            <w:r>
-              <w:t/>
+            <w:pPr>
+              <w:cnfStyle w:val="000000100000" w:firstRow="0" w:lastRow="0" w:firstColumn="0" w:lastColumn="0" w:oddVBand="0" w:evenVBand="0" w:oddHBand="1" w:evenHBand="0" w:firstRowFirstColumn="0" w:firstRowLastColumn="0" w:lastRowFirstColumn="0" w:lastRowLastColumn="0"/>
+            </w:pPr>
+            <w:r>
+              <w:t>c6</w:t>
+            </w:r>
+          </w:p>
+        </w:tc>
+      </w:tr>
+      <w:tr>
+        <w:tc>
+          <w:tcPr>
+            <w:cnfStyle w:val="001000000000" w:firstRow="0" w:lastRow="0" w:firstColumn="1" w:lastColumn="0" w:oddVBand="0" w:evenVBand="0" w:oddHBand="0" w:evenHBand="0" w:firstRowFirstColumn="0" w:firstRowLastColumn="0" w:lastRowFirstColumn="0" w:lastRowLastColumn="0"/>
+            <w:tcW w:w="1359" w:type="dxa"/>
+          </w:tcPr>
+          <w:p>
+            <w:r>
+              <w:t>a7</w:t>
+            </w:r>
+          </w:p>
+        </w:tc>
+        <w:tc>
+          <w:tcPr>
+            <w:tcW w:w="1359" w:type="dxa"/>
+          </w:tcPr>
+          <w:p>
+            <w:pPr>
+              <w:cnfStyle w:val="000000000000" w:firstRow="0" w:lastRow="0" w:firstColumn="0" w:lastColumn="0" w:oddVBand="0" w:evenVBand="0" w:oddHBand="0" w:evenHBand="0" w:firstRowFirstColumn="0" w:firstRowLastColumn="0" w:lastRowFirstColumn="0" w:lastRowLastColumn="0"/>
+            </w:pPr>
+            <w:r>
+              <w:t>b7</w:t>
+            </w:r>
+          </w:p>
+        </w:tc>
+        <w:tc>
+          <w:tcPr>
+            <w:tcW w:w="1359" w:type="dxa"/>
+          </w:tcPr>
+          <w:p>
+            <w:pPr>
+              <w:cnfStyle w:val="000000000000" w:firstRow="0" w:lastRow="0" w:firstColumn="0" w:lastColumn="0" w:oddVBand="0" w:evenVBand="0" w:oddHBand="0" w:evenHBand="0" w:firstRowFirstColumn="0" w:firstRowLastColumn="0" w:lastRowFirstColumn="0" w:lastRowLastColumn="0"/>
+            </w:pPr>
+            <w:r>
+              <w:t>c7</w:t>
             </w:r>
           </w:p>
         </w:tc>
       </w:tr>
       <w:tr>
         <w:trPr>
-          <w:cnfStyle w:val="100000000000" w:firstRow="1" w:lastRow="0" w:firstColumn="0" w:lastColumn="0" w:oddVBand="0" w:evenVBand="0" w:oddHBand="0" w:evenHBand="0" w:firstRowFirstColumn="0" w:firstRowLastColumn="0" w:lastRowFirstColumn="0" w:lastRowLastColumn="0"/>
+          <w:cnfStyle w:val="000000100000" w:firstRow="0" w:lastRow="0" w:firstColumn="0" w:lastColumn="0" w:oddVBand="0" w:evenVBand="0" w:oddHBand="1" w:evenHBand="0" w:firstRowFirstColumn="0" w:firstRowLastColumn="0" w:lastRowFirstColumn="0" w:lastRowLastColumn="0"/>
         </w:trPr>
         <w:tc>
           <w:tcPr>
@@ -324,55 +412,38 @@
           </w:tcPr>
           <w:p>
             <w:r>
-              <w:t>a4</w:t>
-            </w:r>
-            <w:r>
-              <w:t/>
-            </w:r>
-            <w:r>
-              <w:t/>
-            </w:r>
-          </w:p>
-        </w:tc>
-        <w:tc>
-          <w:tcPr>
-            <w:cnfStyle w:val="001000000000" w:firstRow="0" w:lastRow="0" w:firstColumn="1" w:lastColumn="0" w:oddVBand="0" w:evenVBand="0" w:oddHBand="0" w:evenHBand="0" w:firstRowFirstColumn="0" w:firstRowLastColumn="0" w:lastRowFirstColumn="0" w:lastRowLastColumn="0"/>
+              <w:t>a8</w:t>
+            </w:r>
+          </w:p>
+        </w:tc>
+        <w:tc>
+          <w:tcPr>
             <w:tcW w:w="1359" w:type="dxa"/>
           </w:tcPr>
           <w:p>
-            <w:r>
-              <w:t>b4</w:t>
-            </w:r>
-            <w:r>
-              <w:t/>
-            </w:r>
-            <w:r>
-              <w:t/>
-            </w:r>
-          </w:p>
-        </w:tc>
-        <w:tc>
-          <w:tcPr>
-            <w:cnfStyle w:val="001000000000" w:firstRow="0" w:lastRow="0" w:firstColumn="1" w:lastColumn="0" w:oddVBand="0" w:evenVBand="0" w:oddHBand="0" w:evenHBand="0" w:firstRowFirstColumn="0" w:firstRowLastColumn="0" w:lastRowFirstColumn="0" w:lastRowLastColumn="0"/>
+            <w:pPr>
+              <w:cnfStyle w:val="000000100000" w:firstRow="0" w:lastRow="0" w:firstColumn="0" w:lastColumn="0" w:oddVBand="0" w:evenVBand="0" w:oddHBand="1" w:evenHBand="0" w:firstRowFirstColumn="0" w:firstRowLastColumn="0" w:lastRowFirstColumn="0" w:lastRowLastColumn="0"/>
+            </w:pPr>
+            <w:r>
+              <w:t>b8</w:t>
+            </w:r>
+          </w:p>
+        </w:tc>
+        <w:tc>
+          <w:tcPr>
             <w:tcW w:w="1359" w:type="dxa"/>
           </w:tcPr>
           <w:p>
-            <w:r>
-              <w:t>c4</w:t>
-            </w:r>
-            <w:r>
-              <w:t/>
-            </w:r>
-            <w:r>
-              <w:t/>
-            </w:r>
-          </w:p>
-        </w:tc>
-      </w:tr>
-      <w:tr>
-        <w:trPr>
-          <w:cnfStyle w:val="100000000000" w:firstRow="1" w:lastRow="0" w:firstColumn="0" w:lastColumn="0" w:oddVBand="0" w:evenVBand="0" w:oddHBand="0" w:evenHBand="0" w:firstRowFirstColumn="0" w:firstRowLastColumn="0" w:lastRowFirstColumn="0" w:lastRowLastColumn="0"/>
-        </w:trPr>
+            <w:pPr>
+              <w:cnfStyle w:val="000000100000" w:firstRow="0" w:lastRow="0" w:firstColumn="0" w:lastColumn="0" w:oddVBand="0" w:evenVBand="0" w:oddHBand="1" w:evenHBand="0" w:firstRowFirstColumn="0" w:firstRowLastColumn="0" w:lastRowFirstColumn="0" w:lastRowLastColumn="0"/>
+            </w:pPr>
+            <w:r>
+              <w:t>c8</w:t>
+            </w:r>
+          </w:p>
+        </w:tc>
+      </w:tr>
+      <w:tr>
         <w:tc>
           <w:tcPr>
             <w:cnfStyle w:val="001000000000" w:firstRow="0" w:lastRow="0" w:firstColumn="1" w:lastColumn="0" w:oddVBand="0" w:evenVBand="0" w:oddHBand="0" w:evenHBand="0" w:firstRowFirstColumn="0" w:firstRowLastColumn="0" w:lastRowFirstColumn="0" w:lastRowLastColumn="0"/>
@@ -380,271 +451,33 @@
           </w:tcPr>
           <w:p>
             <w:r>
-              <w:t>a5</w:t>
-            </w:r>
-            <w:r>
-              <w:t/>
-            </w:r>
-            <w:r>
-              <w:t/>
-            </w:r>
-          </w:p>
-        </w:tc>
-        <w:tc>
-          <w:tcPr>
-            <w:cnfStyle w:val="001000000000" w:firstRow="0" w:lastRow="0" w:firstColumn="1" w:lastColumn="0" w:oddVBand="0" w:evenVBand="0" w:oddHBand="0" w:evenHBand="0" w:firstRowFirstColumn="0" w:firstRowLastColumn="0" w:lastRowFirstColumn="0" w:lastRowLastColumn="0"/>
+              <w:t>a9</w:t>
+            </w:r>
+          </w:p>
+        </w:tc>
+        <w:tc>
+          <w:tcPr>
             <w:tcW w:w="1359" w:type="dxa"/>
           </w:tcPr>
           <w:p>
-            <w:r>
-              <w:t>b5</w:t>
-            </w:r>
-            <w:r>
-              <w:t/>
-            </w:r>
-            <w:r>
-              <w:t/>
-            </w:r>
-          </w:p>
-        </w:tc>
-        <w:tc>
-          <w:tcPr>
-            <w:cnfStyle w:val="001000000000" w:firstRow="0" w:lastRow="0" w:firstColumn="1" w:lastColumn="0" w:oddVBand="0" w:evenVBand="0" w:oddHBand="0" w:evenHBand="0" w:firstRowFirstColumn="0" w:firstRowLastColumn="0" w:lastRowFirstColumn="0" w:lastRowLastColumn="0"/>
+            <w:pPr>
+              <w:cnfStyle w:val="000000000000" w:firstRow="0" w:lastRow="0" w:firstColumn="0" w:lastColumn="0" w:oddVBand="0" w:evenVBand="0" w:oddHBand="0" w:evenHBand="0" w:firstRowFirstColumn="0" w:firstRowLastColumn="0" w:lastRowFirstColumn="0" w:lastRowLastColumn="0"/>
+            </w:pPr>
+            <w:r>
+              <w:t>b9</w:t>
+            </w:r>
+          </w:p>
+        </w:tc>
+        <w:tc>
+          <w:tcPr>
             <w:tcW w:w="1359" w:type="dxa"/>
           </w:tcPr>
           <w:p>
-            <w:r>
-              <w:t>c5</w:t>
-            </w:r>
-            <w:r>
-              <w:t/>
-            </w:r>
-            <w:r>
-              <w:t/>
-            </w:r>
-          </w:p>
-        </w:tc>
-      </w:tr>
-      <w:tr>
-        <w:trPr>
-          <w:cnfStyle w:val="100000000000" w:firstRow="1" w:lastRow="0" w:firstColumn="0" w:lastColumn="0" w:oddVBand="0" w:evenVBand="0" w:oddHBand="0" w:evenHBand="0" w:firstRowFirstColumn="0" w:firstRowLastColumn="0" w:lastRowFirstColumn="0" w:lastRowLastColumn="0"/>
-        </w:trPr>
-        <w:tc>
-          <w:tcPr>
-            <w:cnfStyle w:val="001000000000" w:firstRow="0" w:lastRow="0" w:firstColumn="1" w:lastColumn="0" w:oddVBand="0" w:evenVBand="0" w:oddHBand="0" w:evenHBand="0" w:firstRowFirstColumn="0" w:firstRowLastColumn="0" w:lastRowFirstColumn="0" w:lastRowLastColumn="0"/>
-            <w:tcW w:w="1359" w:type="dxa"/>
-          </w:tcPr>
-          <w:p>
-            <w:r>
-              <w:t>a6</w:t>
-            </w:r>
-            <w:r>
-              <w:t/>
-            </w:r>
-            <w:r>
-              <w:t/>
-            </w:r>
-          </w:p>
-        </w:tc>
-        <w:tc>
-          <w:tcPr>
-            <w:cnfStyle w:val="001000000000" w:firstRow="0" w:lastRow="0" w:firstColumn="1" w:lastColumn="0" w:oddVBand="0" w:evenVBand="0" w:oddHBand="0" w:evenHBand="0" w:firstRowFirstColumn="0" w:firstRowLastColumn="0" w:lastRowFirstColumn="0" w:lastRowLastColumn="0"/>
-            <w:tcW w:w="1359" w:type="dxa"/>
-          </w:tcPr>
-          <w:p>
-            <w:r>
-              <w:t>b6</w:t>
-            </w:r>
-            <w:r>
-              <w:t/>
-            </w:r>
-            <w:r>
-              <w:t/>
-            </w:r>
-          </w:p>
-        </w:tc>
-        <w:tc>
-          <w:tcPr>
-            <w:cnfStyle w:val="001000000000" w:firstRow="0" w:lastRow="0" w:firstColumn="1" w:lastColumn="0" w:oddVBand="0" w:evenVBand="0" w:oddHBand="0" w:evenHBand="0" w:firstRowFirstColumn="0" w:firstRowLastColumn="0" w:lastRowFirstColumn="0" w:lastRowLastColumn="0"/>
-            <w:tcW w:w="1359" w:type="dxa"/>
-          </w:tcPr>
-          <w:p>
-            <w:r>
-              <w:t>c6</w:t>
-            </w:r>
-            <w:r>
-              <w:t/>
-            </w:r>
-            <w:r>
-              <w:t/>
-            </w:r>
-          </w:p>
-        </w:tc>
-      </w:tr>
-      <w:tr>
-        <w:trPr>
-          <w:cnfStyle w:val="100000000000" w:firstRow="1" w:lastRow="0" w:firstColumn="0" w:lastColumn="0" w:oddVBand="0" w:evenVBand="0" w:oddHBand="0" w:evenHBand="0" w:firstRowFirstColumn="0" w:firstRowLastColumn="0" w:lastRowFirstColumn="0" w:lastRowLastColumn="0"/>
-        </w:trPr>
-        <w:tc>
-          <w:tcPr>
-            <w:cnfStyle w:val="001000000000" w:firstRow="0" w:lastRow="0" w:firstColumn="1" w:lastColumn="0" w:oddVBand="0" w:evenVBand="0" w:oddHBand="0" w:evenHBand="0" w:firstRowFirstColumn="0" w:firstRowLastColumn="0" w:lastRowFirstColumn="0" w:lastRowLastColumn="0"/>
-            <w:tcW w:w="1359" w:type="dxa"/>
-          </w:tcPr>
-          <w:p>
-            <w:r>
-              <w:t>a7</w:t>
-            </w:r>
-            <w:r>
-              <w:t/>
-            </w:r>
-            <w:r>
-              <w:t/>
-            </w:r>
-          </w:p>
-        </w:tc>
-        <w:tc>
-          <w:tcPr>
-            <w:cnfStyle w:val="001000000000" w:firstRow="0" w:lastRow="0" w:firstColumn="1" w:lastColumn="0" w:oddVBand="0" w:evenVBand="0" w:oddHBand="0" w:evenHBand="0" w:firstRowFirstColumn="0" w:firstRowLastColumn="0" w:lastRowFirstColumn="0" w:lastRowLastColumn="0"/>
-            <w:tcW w:w="1359" w:type="dxa"/>
-          </w:tcPr>
-          <w:p>
-            <w:r>
-              <w:t>b7</w:t>
-            </w:r>
-            <w:r>
-              <w:t/>
-            </w:r>
-            <w:r>
-              <w:t/>
-            </w:r>
-          </w:p>
-        </w:tc>
-        <w:tc>
-          <w:tcPr>
-            <w:cnfStyle w:val="001000000000" w:firstRow="0" w:lastRow="0" w:firstColumn="1" w:lastColumn="0" w:oddVBand="0" w:evenVBand="0" w:oddHBand="0" w:evenHBand="0" w:firstRowFirstColumn="0" w:firstRowLastColumn="0" w:lastRowFirstColumn="0" w:lastRowLastColumn="0"/>
-            <w:tcW w:w="1359" w:type="dxa"/>
-          </w:tcPr>
-          <w:p>
-            <w:r>
-              <w:t>c7</w:t>
-            </w:r>
-            <w:r>
-              <w:t/>
-            </w:r>
-            <w:r>
-              <w:t/>
-            </w:r>
-          </w:p>
-        </w:tc>
-      </w:tr>
-      <w:tr>
-        <w:trPr>
-          <w:cnfStyle w:val="100000000000" w:firstRow="1" w:lastRow="0" w:firstColumn="0" w:lastColumn="0" w:oddVBand="0" w:evenVBand="0" w:oddHBand="0" w:evenHBand="0" w:firstRowFirstColumn="0" w:firstRowLastColumn="0" w:lastRowFirstColumn="0" w:lastRowLastColumn="0"/>
-        </w:trPr>
-        <w:tc>
-          <w:tcPr>
-            <w:cnfStyle w:val="001000000000" w:firstRow="0" w:lastRow="0" w:firstColumn="1" w:lastColumn="0" w:oddVBand="0" w:evenVBand="0" w:oddHBand="0" w:evenHBand="0" w:firstRowFirstColumn="0" w:firstRowLastColumn="0" w:lastRowFirstColumn="0" w:lastRowLastColumn="0"/>
-            <w:tcW w:w="1359" w:type="dxa"/>
-          </w:tcPr>
-          <w:p>
-            <w:r>
-              <w:t>a8</w:t>
-            </w:r>
-            <w:r>
-              <w:t/>
-            </w:r>
-            <w:r>
-              <w:t/>
-            </w:r>
-          </w:p>
-        </w:tc>
-        <w:tc>
-          <w:tcPr>
-            <w:cnfStyle w:val="001000000000" w:firstRow="0" w:lastRow="0" w:firstColumn="1" w:lastColumn="0" w:oddVBand="0" w:evenVBand="0" w:oddHBand="0" w:evenHBand="0" w:firstRowFirstColumn="0" w:firstRowLastColumn="0" w:lastRowFirstColumn="0" w:lastRowLastColumn="0"/>
-            <w:tcW w:w="1359" w:type="dxa"/>
-          </w:tcPr>
-          <w:p>
-            <w:r>
-              <w:t>b8</w:t>
-            </w:r>
-            <w:r>
-              <w:t/>
-            </w:r>
-            <w:r>
-              <w:t/>
-            </w:r>
-          </w:p>
-        </w:tc>
-        <w:tc>
-          <w:tcPr>
-            <w:cnfStyle w:val="001000000000" w:firstRow="0" w:lastRow="0" w:firstColumn="1" w:lastColumn="0" w:oddVBand="0" w:evenVBand="0" w:oddHBand="0" w:evenHBand="0" w:firstRowFirstColumn="0" w:firstRowLastColumn="0" w:lastRowFirstColumn="0" w:lastRowLastColumn="0"/>
-            <w:tcW w:w="1359" w:type="dxa"/>
-          </w:tcPr>
-          <w:p>
-            <w:r>
-              <w:t>c8</w:t>
-            </w:r>
-            <w:r>
-              <w:t/>
-            </w:r>
-            <w:r>
-              <w:t/>
-            </w:r>
-          </w:p>
-        </w:tc>
-      </w:tr>
-      <w:tr>
-        <w:trPr>
-          <w:cnfStyle w:val="100000000000" w:firstRow="1" w:lastRow="0" w:firstColumn="0" w:lastColumn="0" w:oddVBand="0" w:evenVBand="0" w:oddHBand="0" w:evenHBand="0" w:firstRowFirstColumn="0" w:firstRowLastColumn="0" w:lastRowFirstColumn="0" w:lastRowLastColumn="0"/>
-        </w:trPr>
-        <w:tc>
-          <w:tcPr>
-            <w:cnfStyle w:val="001000000000" w:firstRow="0" w:lastRow="0" w:firstColumn="1" w:lastColumn="0" w:oddVBand="0" w:evenVBand="0" w:oddHBand="0" w:evenHBand="0" w:firstRowFirstColumn="0" w:firstRowLastColumn="0" w:lastRowFirstColumn="0" w:lastRowLastColumn="0"/>
-            <w:tcW w:w="1359" w:type="dxa"/>
-          </w:tcPr>
-          <w:p>
-            <w:r>
-              <w:t>a9</w:t>
-            </w:r>
-            <w:r>
-              <w:t/>
-            </w:r>
-            <w:r>
-              <w:t/>
-            </w:r>
-          </w:p>
-        </w:tc>
-        <w:tc>
-          <w:tcPr>
-            <w:cnfStyle w:val="001000000000" w:firstRow="0" w:lastRow="0" w:firstColumn="1" w:lastColumn="0" w:oddVBand="0" w:evenVBand="0" w:oddHBand="0" w:evenHBand="0" w:firstRowFirstColumn="0" w:firstRowLastColumn="0" w:lastRowFirstColumn="0" w:lastRowLastColumn="0"/>
-            <w:tcW w:w="1359" w:type="dxa"/>
-          </w:tcPr>
-          <w:p>
-            <w:r>
-              <w:t>b9</w:t>
-            </w:r>
-            <w:r>
-              <w:t/>
-            </w:r>
-            <w:r>
-              <w:t/>
-            </w:r>
-          </w:p>
-        </w:tc>
-        <w:tc>
-          <w:tcPr>
-            <w:cnfStyle w:val="001000000000" w:firstRow="0" w:lastRow="0" w:firstColumn="1" w:lastColumn="0" w:oddVBand="0" w:evenVBand="0" w:oddHBand="0" w:evenHBand="0" w:firstRowFirstColumn="0" w:firstRowLastColumn="0" w:lastRowFirstColumn="0" w:lastRowLastColumn="0"/>
-            <w:tcW w:w="1359" w:type="dxa"/>
-          </w:tcPr>
-          <w:p>
+            <w:pPr>
+              <w:cnfStyle w:val="000000000000" w:firstRow="0" w:lastRow="0" w:firstColumn="0" w:lastColumn="0" w:oddVBand="0" w:evenVBand="0" w:oddHBand="0" w:evenHBand="0" w:firstRowFirstColumn="0" w:firstRowLastColumn="0" w:lastRowFirstColumn="0" w:lastRowLastColumn="0"/>
+            </w:pPr>
             <w:r>
               <w:t>c9</w:t>
-            </w:r>
-            <w:r>
-              <w:t/>
-            </w:r>
-            <w:r>
-              <w:t/>
             </w:r>
           </w:p>
         </w:tc>
@@ -666,9 +499,9 @@
         <w:tblLook w:val="04A0" w:firstRow="1" w:lastRow="0" w:firstColumn="1" w:lastColumn="0" w:noHBand="0" w:noVBand="1"/>
       </w:tblPr>
       <w:tblGrid>
-        <w:gridCol w:w="3046"/>
-        <w:gridCol w:w="3003"/>
-        <w:gridCol w:w="3003"/>
+        <w:gridCol w:w="3009"/>
+        <w:gridCol w:w="3022"/>
+        <w:gridCol w:w="3021"/>
       </w:tblGrid>
       <w:tr>
         <w:trPr>
@@ -725,15 +558,6 @@
             <w:r>
               <w:t>a0</w:t>
             </w:r>
-            <w:r>
-              <w:t/>
-            </w:r>
-            <w:r>
-              <w:t/>
-            </w:r>
-            <w:r>
-              <w:t/>
-            </w:r>
           </w:p>
         </w:tc>
         <w:tc>
@@ -747,9 +571,6 @@
             </w:pPr>
             <w:r>
               <w:t>b0</w:t>
-            </w:r>
-            <w:r>
-              <w:t/>
             </w:r>
           </w:p>
         </w:tc>
@@ -768,18 +589,12 @@
               </w:rPr>
               <w:t>c0</w:t>
             </w:r>
-            <w:r>
-              <w:rPr>
-                <w:highlight w:val="yellow"/>
-              </w:rPr>
-              <w:t/>
-            </w:r>
           </w:p>
         </w:tc>
       </w:tr>
       <w:tr>
         <w:trPr>
-          <w:cnfStyle w:val="000000100000" w:firstRow="0" w:lastRow="0" w:firstColumn="0" w:lastColumn="0" w:oddVBand="0" w:evenVBand="0" w:oddHBand="1" w:evenHBand="0" w:firstRowFirstColumn="0" w:firstRowLastColumn="0" w:lastRowFirstColumn="0" w:lastRowLastColumn="0"/>
+          <w:cnfStyle w:val="000000010000" w:firstRow="0" w:lastRow="0" w:firstColumn="0" w:lastColumn="0" w:oddVBand="0" w:evenVBand="0" w:oddHBand="0" w:evenHBand="1" w:firstRowFirstColumn="0" w:firstRowLastColumn="0" w:lastRowFirstColumn="0" w:lastRowLastColumn="0"/>
         </w:trPr>
         <w:tc>
           <w:tcPr>
@@ -790,15 +605,6 @@
             <w:r>
               <w:t>a1</w:t>
             </w:r>
-            <w:r>
-              <w:t/>
-            </w:r>
-            <w:r>
-              <w:t/>
-            </w:r>
-            <w:r>
-              <w:t/>
-            </w:r>
           </w:p>
         </w:tc>
         <w:tc>
@@ -808,14 +614,11 @@
           <w:p>
             <w:pPr>
               <w:jc w:val="center"/>
-              <w:cnfStyle w:val="000000100000" w:firstRow="0" w:lastRow="0" w:firstColumn="0" w:lastColumn="0" w:oddVBand="0" w:evenVBand="0" w:oddHBand="1" w:evenHBand="0" w:firstRowFirstColumn="0" w:firstRowLastColumn="0" w:lastRowFirstColumn="0" w:lastRowLastColumn="0"/>
+              <w:cnfStyle w:val="000000010000" w:firstRow="0" w:lastRow="0" w:firstColumn="0" w:lastColumn="0" w:oddVBand="0" w:evenVBand="0" w:oddHBand="0" w:evenHBand="1" w:firstRowFirstColumn="0" w:firstRowLastColumn="0" w:lastRowFirstColumn="0" w:lastRowLastColumn="0"/>
             </w:pPr>
             <w:r>
               <w:t>b1</w:t>
             </w:r>
-            <w:r>
-              <w:t/>
-            </w:r>
           </w:p>
         </w:tc>
         <w:tc>
@@ -825,7 +628,7 @@
           <w:p>
             <w:pPr>
               <w:jc w:val="right"/>
-              <w:cnfStyle w:val="000000100000" w:firstRow="0" w:lastRow="0" w:firstColumn="0" w:lastColumn="0" w:oddVBand="0" w:evenVBand="0" w:oddHBand="1" w:evenHBand="0" w:firstRowFirstColumn="0" w:firstRowLastColumn="0" w:lastRowFirstColumn="0" w:lastRowLastColumn="0"/>
+              <w:cnfStyle w:val="000000010000" w:firstRow="0" w:lastRow="0" w:firstColumn="0" w:lastColumn="0" w:oddVBand="0" w:evenVBand="0" w:oddHBand="0" w:evenHBand="1" w:firstRowFirstColumn="0" w:firstRowLastColumn="0" w:lastRowFirstColumn="0" w:lastRowLastColumn="0"/>
             </w:pPr>
             <w:r>
               <w:rPr>
@@ -833,12 +636,6 @@
               </w:rPr>
               <w:t>c1</w:t>
             </w:r>
-            <w:r>
-              <w:rPr>
-                <w:highlight w:val="yellow"/>
-              </w:rPr>
-              <w:t/>
-            </w:r>
           </w:p>
         </w:tc>
       </w:tr>
@@ -855,15 +652,6 @@
             <w:r>
               <w:t>a2</w:t>
             </w:r>
-            <w:r>
-              <w:t/>
-            </w:r>
-            <w:r>
-              <w:t/>
-            </w:r>
-            <w:r>
-              <w:t/>
-            </w:r>
           </w:p>
         </w:tc>
         <w:tc>
@@ -877,9 +665,6 @@
             </w:pPr>
             <w:r>
               <w:t>b2</w:t>
-            </w:r>
-            <w:r>
-              <w:t/>
             </w:r>
           </w:p>
         </w:tc>
@@ -898,18 +683,12 @@
               </w:rPr>
               <w:t>c2</w:t>
             </w:r>
-            <w:r>
-              <w:rPr>
-                <w:highlight w:val="yellow"/>
-              </w:rPr>
-              <w:t/>
-            </w:r>
           </w:p>
         </w:tc>
       </w:tr>
       <w:tr>
         <w:trPr>
-          <w:cnfStyle w:val="000000100000" w:firstRow="0" w:lastRow="0" w:firstColumn="0" w:lastColumn="0" w:oddVBand="0" w:evenVBand="0" w:oddHBand="1" w:evenHBand="0" w:firstRowFirstColumn="0" w:firstRowLastColumn="0" w:lastRowFirstColumn="0" w:lastRowLastColumn="0"/>
+          <w:cnfStyle w:val="000000010000" w:firstRow="0" w:lastRow="0" w:firstColumn="0" w:lastColumn="0" w:oddVBand="0" w:evenVBand="0" w:oddHBand="0" w:evenHBand="1" w:firstRowFirstColumn="0" w:firstRowLastColumn="0" w:lastRowFirstColumn="0" w:lastRowLastColumn="0"/>
         </w:trPr>
         <w:tc>
           <w:tcPr>
@@ -920,15 +699,6 @@
             <w:r>
               <w:t>a3</w:t>
             </w:r>
-            <w:r>
-              <w:t/>
-            </w:r>
-            <w:r>
-              <w:t/>
-            </w:r>
-            <w:r>
-              <w:t/>
-            </w:r>
           </w:p>
         </w:tc>
         <w:tc>
@@ -938,14 +708,11 @@
           <w:p>
             <w:pPr>
               <w:jc w:val="center"/>
-              <w:cnfStyle w:val="000000100000" w:firstRow="0" w:lastRow="0" w:firstColumn="0" w:lastColumn="0" w:oddVBand="0" w:evenVBand="0" w:oddHBand="1" w:evenHBand="0" w:firstRowFirstColumn="0" w:firstRowLastColumn="0" w:lastRowFirstColumn="0" w:lastRowLastColumn="0"/>
+              <w:cnfStyle w:val="000000010000" w:firstRow="0" w:lastRow="0" w:firstColumn="0" w:lastColumn="0" w:oddVBand="0" w:evenVBand="0" w:oddHBand="0" w:evenHBand="1" w:firstRowFirstColumn="0" w:firstRowLastColumn="0" w:lastRowFirstColumn="0" w:lastRowLastColumn="0"/>
             </w:pPr>
             <w:r>
               <w:t>b3</w:t>
             </w:r>
-            <w:r>
-              <w:t/>
-            </w:r>
           </w:p>
         </w:tc>
         <w:tc>
@@ -955,7 +722,7 @@
           <w:p>
             <w:pPr>
               <w:jc w:val="right"/>
-              <w:cnfStyle w:val="000000100000" w:firstRow="0" w:lastRow="0" w:firstColumn="0" w:lastColumn="0" w:oddVBand="0" w:evenVBand="0" w:oddHBand="1" w:evenHBand="0" w:firstRowFirstColumn="0" w:firstRowLastColumn="0" w:lastRowFirstColumn="0" w:lastRowLastColumn="0"/>
+              <w:cnfStyle w:val="000000010000" w:firstRow="0" w:lastRow="0" w:firstColumn="0" w:lastColumn="0" w:oddVBand="0" w:evenVBand="0" w:oddHBand="0" w:evenHBand="1" w:firstRowFirstColumn="0" w:firstRowLastColumn="0" w:lastRowFirstColumn="0" w:lastRowLastColumn="0"/>
             </w:pPr>
             <w:r>
               <w:rPr>
@@ -963,12 +730,6 @@
               </w:rPr>
               <w:t>c3</w:t>
             </w:r>
-            <w:r>
-              <w:rPr>
-                <w:highlight w:val="yellow"/>
-              </w:rPr>
-              <w:t/>
-            </w:r>
           </w:p>
         </w:tc>
       </w:tr>
@@ -985,15 +746,6 @@
             <w:r>
               <w:t>a4</w:t>
             </w:r>
-            <w:r>
-              <w:t/>
-            </w:r>
-            <w:r>
-              <w:t/>
-            </w:r>
-            <w:r>
-              <w:t/>
-            </w:r>
           </w:p>
         </w:tc>
         <w:tc>
@@ -1007,9 +759,6 @@
             </w:pPr>
             <w:r>
               <w:t>b4</w:t>
-            </w:r>
-            <w:r>
-              <w:t/>
             </w:r>
           </w:p>
         </w:tc>
@@ -1028,18 +777,12 @@
               </w:rPr>
               <w:t>c4</w:t>
             </w:r>
-            <w:r>
-              <w:rPr>
-                <w:highlight w:val="yellow"/>
-              </w:rPr>
-              <w:t/>
-            </w:r>
           </w:p>
         </w:tc>
       </w:tr>
       <w:tr>
         <w:trPr>
-          <w:cnfStyle w:val="000000100000" w:firstRow="0" w:lastRow="0" w:firstColumn="0" w:lastColumn="0" w:oddVBand="0" w:evenVBand="0" w:oddHBand="1" w:evenHBand="0" w:firstRowFirstColumn="0" w:firstRowLastColumn="0" w:lastRowFirstColumn="0" w:lastRowLastColumn="0"/>
+          <w:cnfStyle w:val="000000010000" w:firstRow="0" w:lastRow="0" w:firstColumn="0" w:lastColumn="0" w:oddVBand="0" w:evenVBand="0" w:oddHBand="0" w:evenHBand="1" w:firstRowFirstColumn="0" w:firstRowLastColumn="0" w:lastRowFirstColumn="0" w:lastRowLastColumn="0"/>
         </w:trPr>
         <w:tc>
           <w:tcPr>
@@ -1050,15 +793,6 @@
             <w:r>
               <w:t>a5</w:t>
             </w:r>
-            <w:r>
-              <w:t/>
-            </w:r>
-            <w:r>
-              <w:t/>
-            </w:r>
-            <w:r>
-              <w:t/>
-            </w:r>
           </w:p>
         </w:tc>
         <w:tc>
@@ -1068,14 +802,11 @@
           <w:p>
             <w:pPr>
               <w:jc w:val="center"/>
-              <w:cnfStyle w:val="000000100000" w:firstRow="0" w:lastRow="0" w:firstColumn="0" w:lastColumn="0" w:oddVBand="0" w:evenVBand="0" w:oddHBand="1" w:evenHBand="0" w:firstRowFirstColumn="0" w:firstRowLastColumn="0" w:lastRowFirstColumn="0" w:lastRowLastColumn="0"/>
+              <w:cnfStyle w:val="000000010000" w:firstRow="0" w:lastRow="0" w:firstColumn="0" w:lastColumn="0" w:oddVBand="0" w:evenVBand="0" w:oddHBand="0" w:evenHBand="1" w:firstRowFirstColumn="0" w:firstRowLastColumn="0" w:lastRowFirstColumn="0" w:lastRowLastColumn="0"/>
             </w:pPr>
             <w:r>
               <w:t>b5</w:t>
             </w:r>
-            <w:r>
-              <w:t/>
-            </w:r>
           </w:p>
         </w:tc>
         <w:tc>
@@ -1085,7 +816,7 @@
           <w:p>
             <w:pPr>
               <w:jc w:val="right"/>
-              <w:cnfStyle w:val="000000100000" w:firstRow="0" w:lastRow="0" w:firstColumn="0" w:lastColumn="0" w:oddVBand="0" w:evenVBand="0" w:oddHBand="1" w:evenHBand="0" w:firstRowFirstColumn="0" w:firstRowLastColumn="0" w:lastRowFirstColumn="0" w:lastRowLastColumn="0"/>
+              <w:cnfStyle w:val="000000010000" w:firstRow="0" w:lastRow="0" w:firstColumn="0" w:lastColumn="0" w:oddVBand="0" w:evenVBand="0" w:oddHBand="0" w:evenHBand="1" w:firstRowFirstColumn="0" w:firstRowLastColumn="0" w:lastRowFirstColumn="0" w:lastRowLastColumn="0"/>
             </w:pPr>
             <w:r>
               <w:rPr>
@@ -1093,12 +824,6 @@
               </w:rPr>
               <w:t>c5</w:t>
             </w:r>
-            <w:r>
-              <w:rPr>
-                <w:highlight w:val="yellow"/>
-              </w:rPr>
-              <w:t/>
-            </w:r>
           </w:p>
         </w:tc>
       </w:tr>
@@ -1115,15 +840,6 @@
             <w:r>
               <w:t>a6</w:t>
             </w:r>
-            <w:r>
-              <w:t/>
-            </w:r>
-            <w:r>
-              <w:t/>
-            </w:r>
-            <w:r>
-              <w:t/>
-            </w:r>
           </w:p>
         </w:tc>
         <w:tc>
@@ -1137,9 +853,6 @@
             </w:pPr>
             <w:r>
               <w:t>b6</w:t>
-            </w:r>
-            <w:r>
-              <w:t/>
             </w:r>
           </w:p>
         </w:tc>
@@ -1158,18 +871,12 @@
               </w:rPr>
               <w:t>c6</w:t>
             </w:r>
-            <w:r>
-              <w:rPr>
-                <w:highlight w:val="yellow"/>
-              </w:rPr>
-              <w:t/>
-            </w:r>
           </w:p>
         </w:tc>
       </w:tr>
       <w:tr>
         <w:trPr>
-          <w:cnfStyle w:val="000000100000" w:firstRow="0" w:lastRow="0" w:firstColumn="0" w:lastColumn="0" w:oddVBand="0" w:evenVBand="0" w:oddHBand="1" w:evenHBand="0" w:firstRowFirstColumn="0" w:firstRowLastColumn="0" w:lastRowFirstColumn="0" w:lastRowLastColumn="0"/>
+          <w:cnfStyle w:val="000000010000" w:firstRow="0" w:lastRow="0" w:firstColumn="0" w:lastColumn="0" w:oddVBand="0" w:evenVBand="0" w:oddHBand="0" w:evenHBand="1" w:firstRowFirstColumn="0" w:firstRowLastColumn="0" w:lastRowFirstColumn="0" w:lastRowLastColumn="0"/>
         </w:trPr>
         <w:tc>
           <w:tcPr>
@@ -1180,15 +887,6 @@
             <w:r>
               <w:t>a7</w:t>
             </w:r>
-            <w:r>
-              <w:t/>
-            </w:r>
-            <w:r>
-              <w:t/>
-            </w:r>
-            <w:r>
-              <w:t/>
-            </w:r>
           </w:p>
         </w:tc>
         <w:tc>
@@ -1198,14 +896,11 @@
           <w:p>
             <w:pPr>
               <w:jc w:val="center"/>
-              <w:cnfStyle w:val="000000100000" w:firstRow="0" w:lastRow="0" w:firstColumn="0" w:lastColumn="0" w:oddVBand="0" w:evenVBand="0" w:oddHBand="1" w:evenHBand="0" w:firstRowFirstColumn="0" w:firstRowLastColumn="0" w:lastRowFirstColumn="0" w:lastRowLastColumn="0"/>
+              <w:cnfStyle w:val="000000010000" w:firstRow="0" w:lastRow="0" w:firstColumn="0" w:lastColumn="0" w:oddVBand="0" w:evenVBand="0" w:oddHBand="0" w:evenHBand="1" w:firstRowFirstColumn="0" w:firstRowLastColumn="0" w:lastRowFirstColumn="0" w:lastRowLastColumn="0"/>
             </w:pPr>
             <w:r>
               <w:t>b7</w:t>
             </w:r>
-            <w:r>
-              <w:t/>
-            </w:r>
           </w:p>
         </w:tc>
         <w:tc>
@@ -1215,7 +910,7 @@
           <w:p>
             <w:pPr>
               <w:jc w:val="right"/>
-              <w:cnfStyle w:val="000000100000" w:firstRow="0" w:lastRow="0" w:firstColumn="0" w:lastColumn="0" w:oddVBand="0" w:evenVBand="0" w:oddHBand="1" w:evenHBand="0" w:firstRowFirstColumn="0" w:firstRowLastColumn="0" w:lastRowFirstColumn="0" w:lastRowLastColumn="0"/>
+              <w:cnfStyle w:val="000000010000" w:firstRow="0" w:lastRow="0" w:firstColumn="0" w:lastColumn="0" w:oddVBand="0" w:evenVBand="0" w:oddHBand="0" w:evenHBand="1" w:firstRowFirstColumn="0" w:firstRowLastColumn="0" w:lastRowFirstColumn="0" w:lastRowLastColumn="0"/>
             </w:pPr>
             <w:r>
               <w:rPr>
@@ -1223,12 +918,6 @@
               </w:rPr>
               <w:t>c7</w:t>
             </w:r>
-            <w:r>
-              <w:rPr>
-                <w:highlight w:val="yellow"/>
-              </w:rPr>
-              <w:t/>
-            </w:r>
           </w:p>
         </w:tc>
       </w:tr>
@@ -1245,15 +934,6 @@
             <w:r>
               <w:t>a8</w:t>
             </w:r>
-            <w:r>
-              <w:t/>
-            </w:r>
-            <w:r>
-              <w:t/>
-            </w:r>
-            <w:r>
-              <w:t/>
-            </w:r>
           </w:p>
         </w:tc>
         <w:tc>
@@ -1267,9 +947,6 @@
             </w:pPr>
             <w:r>
               <w:t>b8</w:t>
-            </w:r>
-            <w:r>
-              <w:t/>
             </w:r>
           </w:p>
         </w:tc>
@@ -1288,18 +965,12 @@
               </w:rPr>
               <w:t>c8</w:t>
             </w:r>
-            <w:r>
-              <w:rPr>
-                <w:highlight w:val="yellow"/>
-              </w:rPr>
-              <w:t/>
-            </w:r>
           </w:p>
         </w:tc>
       </w:tr>
       <w:tr>
         <w:trPr>
-          <w:cnfStyle w:val="000000100000" w:firstRow="0" w:lastRow="0" w:firstColumn="0" w:lastColumn="0" w:oddVBand="0" w:evenVBand="0" w:oddHBand="1" w:evenHBand="0" w:firstRowFirstColumn="0" w:firstRowLastColumn="0" w:lastRowFirstColumn="0" w:lastRowLastColumn="0"/>
+          <w:cnfStyle w:val="000000010000" w:firstRow="0" w:lastRow="0" w:firstColumn="0" w:lastColumn="0" w:oddVBand="0" w:evenVBand="0" w:oddHBand="0" w:evenHBand="1" w:firstRowFirstColumn="0" w:firstRowLastColumn="0" w:lastRowFirstColumn="0" w:lastRowLastColumn="0"/>
         </w:trPr>
         <w:tc>
           <w:tcPr>
@@ -1310,15 +981,6 @@
             <w:r>
               <w:t>a9</w:t>
             </w:r>
-            <w:r>
-              <w:t/>
-            </w:r>
-            <w:r>
-              <w:t/>
-            </w:r>
-            <w:r>
-              <w:t/>
-            </w:r>
           </w:p>
         </w:tc>
         <w:tc>
@@ -1328,14 +990,11 @@
           <w:p>
             <w:pPr>
               <w:jc w:val="center"/>
-              <w:cnfStyle w:val="000000100000" w:firstRow="0" w:lastRow="0" w:firstColumn="0" w:lastColumn="0" w:oddVBand="0" w:evenVBand="0" w:oddHBand="1" w:evenHBand="0" w:firstRowFirstColumn="0" w:firstRowLastColumn="0" w:lastRowFirstColumn="0" w:lastRowLastColumn="0"/>
+              <w:cnfStyle w:val="000000010000" w:firstRow="0" w:lastRow="0" w:firstColumn="0" w:lastColumn="0" w:oddVBand="0" w:evenVBand="0" w:oddHBand="0" w:evenHBand="1" w:firstRowFirstColumn="0" w:firstRowLastColumn="0" w:lastRowFirstColumn="0" w:lastRowLastColumn="0"/>
             </w:pPr>
             <w:r>
               <w:t>b9</w:t>
             </w:r>
-            <w:r>
-              <w:t/>
-            </w:r>
           </w:p>
         </w:tc>
         <w:tc>
@@ -1345,19 +1004,13 @@
           <w:p>
             <w:pPr>
               <w:jc w:val="right"/>
-              <w:cnfStyle w:val="000000100000" w:firstRow="0" w:lastRow="0" w:firstColumn="0" w:lastColumn="0" w:oddVBand="0" w:evenVBand="0" w:oddHBand="1" w:evenHBand="0" w:firstRowFirstColumn="0" w:firstRowLastColumn="0" w:lastRowFirstColumn="0" w:lastRowLastColumn="0"/>
+              <w:cnfStyle w:val="000000010000" w:firstRow="0" w:lastRow="0" w:firstColumn="0" w:lastColumn="0" w:oddVBand="0" w:evenVBand="0" w:oddHBand="0" w:evenHBand="1" w:firstRowFirstColumn="0" w:firstRowLastColumn="0" w:lastRowFirstColumn="0" w:lastRowLastColumn="0"/>
             </w:pPr>
             <w:r>
               <w:rPr>
                 <w:highlight w:val="yellow"/>
               </w:rPr>
               <w:t>c9</w:t>
-            </w:r>
-            <w:r>
-              <w:rPr>
-                <w:highlight w:val="yellow"/>
-              </w:rPr>
-              <w:t/>
             </w:r>
           </w:p>
         </w:tc>
@@ -1391,9 +1044,9 @@
         <w:tblLook w:val="04A0" w:firstRow="1" w:lastRow="0" w:firstColumn="1" w:lastColumn="0" w:noHBand="0" w:noVBand="1"/>
       </w:tblPr>
       <w:tblGrid>
-        <w:gridCol w:w="3000"/>
-        <w:gridCol w:w="3054"/>
-        <w:gridCol w:w="2998"/>
+        <w:gridCol w:w="3009"/>
+        <w:gridCol w:w="3022"/>
+        <w:gridCol w:w="3021"/>
       </w:tblGrid>
       <w:tr>
         <w:trPr>
@@ -1478,12 +1131,6 @@
             <w:r>
               <w:t>b0</w:t>
             </w:r>
-            <w:r>
-              <w:t/>
-            </w:r>
-            <w:r>
-              <w:t/>
-            </w:r>
           </w:p>
         </w:tc>
         <w:tc>
@@ -1512,7 +1159,7 @@
       </w:tr>
       <w:tr>
         <w:trPr>
-          <w:cnfStyle w:val="000000100000" w:firstRow="0" w:lastRow="0" w:firstColumn="0" w:lastColumn="0" w:oddVBand="0" w:evenVBand="0" w:oddHBand="1" w:evenHBand="0" w:firstRowFirstColumn="0" w:firstRowLastColumn="0" w:lastRowFirstColumn="0" w:lastRowLastColumn="0"/>
+          <w:cnfStyle w:val="000000010000" w:firstRow="0" w:lastRow="0" w:firstColumn="0" w:lastColumn="0" w:oddVBand="0" w:evenVBand="0" w:oddHBand="0" w:evenHBand="1" w:firstRowFirstColumn="0" w:firstRowLastColumn="0" w:lastRowFirstColumn="0" w:lastRowLastColumn="0"/>
         </w:trPr>
         <w:tc>
           <w:tcPr>
@@ -1543,16 +1190,10 @@
           <w:p>
             <w:pPr>
               <w:jc w:val="center"/>
-              <w:cnfStyle w:val="000000100000" w:firstRow="0" w:lastRow="0" w:firstColumn="0" w:lastColumn="0" w:oddVBand="0" w:evenVBand="0" w:oddHBand="1" w:evenHBand="0" w:firstRowFirstColumn="0" w:firstRowLastColumn="0" w:lastRowFirstColumn="0" w:lastRowLastColumn="0"/>
+              <w:cnfStyle w:val="000000010000" w:firstRow="0" w:lastRow="0" w:firstColumn="0" w:lastColumn="0" w:oddVBand="0" w:evenVBand="0" w:oddHBand="0" w:evenHBand="1" w:firstRowFirstColumn="0" w:firstRowLastColumn="0" w:lastRowFirstColumn="0" w:lastRowLastColumn="0"/>
             </w:pPr>
             <w:r>
               <w:t>b1</w:t>
-            </w:r>
-            <w:r>
-              <w:t/>
-            </w:r>
-            <w:r>
-              <w:t/>
             </w:r>
           </w:p>
         </w:tc>
@@ -1569,7 +1210,7 @@
           <w:p>
             <w:pPr>
               <w:jc w:val="right"/>
-              <w:cnfStyle w:val="000000100000" w:firstRow="0" w:lastRow="0" w:firstColumn="0" w:lastColumn="0" w:oddVBand="0" w:evenVBand="0" w:oddHBand="1" w:evenHBand="0" w:firstRowFirstColumn="0" w:firstRowLastColumn="0" w:lastRowFirstColumn="0" w:lastRowLastColumn="0"/>
+              <w:cnfStyle w:val="000000010000" w:firstRow="0" w:lastRow="0" w:firstColumn="0" w:lastColumn="0" w:oddVBand="0" w:evenVBand="0" w:oddHBand="0" w:evenHBand="1" w:firstRowFirstColumn="0" w:firstRowLastColumn="0" w:lastRowFirstColumn="0" w:lastRowLastColumn="0"/>
             </w:pPr>
             <w:r>
               <w:rPr>
@@ -1618,12 +1259,6 @@
             <w:r>
               <w:t>b2</w:t>
             </w:r>
-            <w:r>
-              <w:t/>
-            </w:r>
-            <w:r>
-              <w:t/>
-            </w:r>
           </w:p>
         </w:tc>
         <w:tc>
@@ -1652,7 +1287,7 @@
       </w:tr>
       <w:tr>
         <w:trPr>
-          <w:cnfStyle w:val="000000100000" w:firstRow="0" w:lastRow="0" w:firstColumn="0" w:lastColumn="0" w:oddVBand="0" w:evenVBand="0" w:oddHBand="1" w:evenHBand="0" w:firstRowFirstColumn="0" w:firstRowLastColumn="0" w:lastRowFirstColumn="0" w:lastRowLastColumn="0"/>
+          <w:cnfStyle w:val="000000010000" w:firstRow="0" w:lastRow="0" w:firstColumn="0" w:lastColumn="0" w:oddVBand="0" w:evenVBand="0" w:oddHBand="0" w:evenHBand="1" w:firstRowFirstColumn="0" w:firstRowLastColumn="0" w:lastRowFirstColumn="0" w:lastRowLastColumn="0"/>
         </w:trPr>
         <w:tc>
           <w:tcPr>
@@ -1683,16 +1318,10 @@
           <w:p>
             <w:pPr>
               <w:jc w:val="center"/>
-              <w:cnfStyle w:val="000000100000" w:firstRow="0" w:lastRow="0" w:firstColumn="0" w:lastColumn="0" w:oddVBand="0" w:evenVBand="0" w:oddHBand="1" w:evenHBand="0" w:firstRowFirstColumn="0" w:firstRowLastColumn="0" w:lastRowFirstColumn="0" w:lastRowLastColumn="0"/>
+              <w:cnfStyle w:val="000000010000" w:firstRow="0" w:lastRow="0" w:firstColumn="0" w:lastColumn="0" w:oddVBand="0" w:evenVBand="0" w:oddHBand="0" w:evenHBand="1" w:firstRowFirstColumn="0" w:firstRowLastColumn="0" w:lastRowFirstColumn="0" w:lastRowLastColumn="0"/>
             </w:pPr>
             <w:r>
               <w:t>b3</w:t>
-            </w:r>
-            <w:r>
-              <w:t/>
-            </w:r>
-            <w:r>
-              <w:t/>
             </w:r>
           </w:p>
         </w:tc>
@@ -1709,7 +1338,7 @@
           <w:p>
             <w:pPr>
               <w:jc w:val="right"/>
-              <w:cnfStyle w:val="000000100000" w:firstRow="0" w:lastRow="0" w:firstColumn="0" w:lastColumn="0" w:oddVBand="0" w:evenVBand="0" w:oddHBand="1" w:evenHBand="0" w:firstRowFirstColumn="0" w:firstRowLastColumn="0" w:lastRowFirstColumn="0" w:lastRowLastColumn="0"/>
+              <w:cnfStyle w:val="000000010000" w:firstRow="0" w:lastRow="0" w:firstColumn="0" w:lastColumn="0" w:oddVBand="0" w:evenVBand="0" w:oddHBand="0" w:evenHBand="1" w:firstRowFirstColumn="0" w:firstRowLastColumn="0" w:lastRowFirstColumn="0" w:lastRowLastColumn="0"/>
             </w:pPr>
             <w:r>
               <w:rPr>
@@ -1758,12 +1387,6 @@
             <w:r>
               <w:t>b4</w:t>
             </w:r>
-            <w:r>
-              <w:t/>
-            </w:r>
-            <w:r>
-              <w:t/>
-            </w:r>
           </w:p>
         </w:tc>
         <w:tc>
@@ -1794,6 +1417,7 @@
     <w:p/>
     <w:p>
       <w:r>
+        <w:lastRenderedPageBreak/>
         <w:t>Templater supports merge-nulls metadata which instructs it to merge cells which contain null values. This works on both dynamic resize and normal tables.</w:t>
       </w:r>
     </w:p>
@@ -1825,10 +1449,12 @@
         </w:tc>
         <w:tc>
           <w:tcPr>
-            <w:cnfStyle w:val="001000000000" w:firstRow="0" w:lastRow="0" w:firstColumn="1" w:lastColumn="0" w:oddVBand="0" w:evenVBand="0" w:oddHBand="0" w:evenHBand="0" w:firstRowFirstColumn="0" w:firstRowLastColumn="0" w:lastRowFirstColumn="0" w:lastRowLastColumn="0"/>
             <w:tcW w:w="2871" w:type="dxa"/>
           </w:tcPr>
           <w:p>
+            <w:pPr>
+              <w:cnfStyle w:val="100000000000" w:firstRow="1" w:lastRow="0" w:firstColumn="0" w:lastColumn="0" w:oddVBand="0" w:evenVBand="0" w:oddHBand="0" w:evenHBand="0" w:firstRowFirstColumn="0" w:firstRowLastColumn="0" w:lastRowFirstColumn="0" w:lastRowLastColumn="0"/>
+            </w:pPr>
             <w:r>
               <w:t>b</w:t>
             </w:r>
@@ -1836,10 +1462,12 @@
         </w:tc>
         <w:tc>
           <w:tcPr>
-            <w:cnfStyle w:val="001000000000" w:firstRow="0" w:lastRow="0" w:firstColumn="1" w:lastColumn="0" w:oddVBand="0" w:evenVBand="0" w:oddHBand="0" w:evenHBand="0" w:firstRowFirstColumn="0" w:firstRowLastColumn="0" w:lastRowFirstColumn="0" w:lastRowLastColumn="0"/>
             <w:tcW w:w="2871" w:type="dxa"/>
           </w:tcPr>
           <w:p>
+            <w:pPr>
+              <w:cnfStyle w:val="100000000000" w:firstRow="1" w:lastRow="0" w:firstColumn="0" w:lastColumn="0" w:oddVBand="0" w:evenVBand="0" w:oddHBand="0" w:evenHBand="0" w:firstRowFirstColumn="0" w:firstRowLastColumn="0" w:lastRowFirstColumn="0" w:lastRowLastColumn="0"/>
+            </w:pPr>
             <w:r>
               <w:t>c</w:t>
             </w:r>
@@ -1848,7 +1476,7 @@
       </w:tr>
       <w:tr>
         <w:trPr>
-          <w:cnfStyle w:val="100000000000" w:firstRow="1" w:lastRow="0" w:firstColumn="0" w:lastColumn="0" w:oddVBand="0" w:evenVBand="0" w:oddHBand="0" w:evenHBand="0" w:firstRowFirstColumn="0" w:firstRowLastColumn="0" w:lastRowFirstColumn="0" w:lastRowLastColumn="0"/>
+          <w:cnfStyle w:val="000000100000" w:firstRow="0" w:lastRow="0" w:firstColumn="0" w:lastColumn="0" w:oddVBand="0" w:evenVBand="0" w:oddHBand="1" w:evenHBand="0" w:firstRowFirstColumn="0" w:firstRowLastColumn="0" w:lastRowFirstColumn="0" w:lastRowLastColumn="0"/>
         </w:trPr>
         <w:tc>
           <w:tcPr>
@@ -1864,10 +1492,12 @@
         </w:tc>
         <w:tc>
           <w:tcPr>
-            <w:cnfStyle w:val="001000000000" w:firstRow="0" w:lastRow="0" w:firstColumn="1" w:lastColumn="0" w:oddVBand="0" w:evenVBand="0" w:oddHBand="0" w:evenHBand="0" w:firstRowFirstColumn="0" w:firstRowLastColumn="0" w:lastRowFirstColumn="0" w:lastRowLastColumn="0"/>
             <w:tcW w:w="2871" w:type="dxa"/>
           </w:tcPr>
           <w:p>
+            <w:pPr>
+              <w:cnfStyle w:val="000000100000" w:firstRow="0" w:lastRow="0" w:firstColumn="0" w:lastColumn="0" w:oddVBand="0" w:evenVBand="0" w:oddHBand="1" w:evenHBand="0" w:firstRowFirstColumn="0" w:firstRowLastColumn="0" w:lastRowFirstColumn="0" w:lastRowLastColumn="0"/>
+            </w:pPr>
             <w:r>
               <w:t>c</w:t>
             </w:r>
@@ -1875,9 +1505,6 @@
         </w:tc>
       </w:tr>
       <w:tr>
-        <w:trPr>
-          <w:cnfStyle w:val="100000000000" w:firstRow="1" w:lastRow="0" w:firstColumn="0" w:lastColumn="0" w:oddVBand="0" w:evenVBand="0" w:oddHBand="0" w:evenHBand="0" w:firstRowFirstColumn="0" w:firstRowLastColumn="0" w:lastRowFirstColumn="0" w:lastRowLastColumn="0"/>
-        </w:trPr>
         <w:tc>
           <w:tcPr>
             <w:cnfStyle w:val="001000000000" w:firstRow="0" w:lastRow="0" w:firstColumn="1" w:lastColumn="0" w:oddVBand="0" w:evenVBand="0" w:oddHBand="0" w:evenHBand="0" w:firstRowFirstColumn="0" w:firstRowLastColumn="0" w:lastRowFirstColumn="0" w:lastRowLastColumn="0"/>
@@ -1891,11 +1518,13 @@
         </w:tc>
         <w:tc>
           <w:tcPr>
-            <w:cnfStyle w:val="001000000000" w:firstRow="0" w:lastRow="0" w:firstColumn="1" w:lastColumn="0" w:oddVBand="0" w:evenVBand="0" w:oddHBand="0" w:evenHBand="0" w:firstRowFirstColumn="0" w:firstRowLastColumn="0" w:lastRowFirstColumn="0" w:lastRowLastColumn="0"/>
             <w:tcW w:w="5742" w:type="dxa"/>
             <w:gridSpan w:val="2"/>
           </w:tcPr>
           <w:p>
+            <w:pPr>
+              <w:cnfStyle w:val="000000000000" w:firstRow="0" w:lastRow="0" w:firstColumn="0" w:lastColumn="0" w:oddVBand="0" w:evenVBand="0" w:oddHBand="0" w:evenHBand="0" w:firstRowFirstColumn="0" w:firstRowLastColumn="0" w:lastRowFirstColumn="0" w:lastRowLastColumn="0"/>
+            </w:pPr>
             <w:r>
               <w:t>b</w:t>
             </w:r>
@@ -1904,25 +1533,23 @@
       </w:tr>
       <w:tr>
         <w:trPr>
-          <w:cnfStyle w:val="100000000000" w:firstRow="1" w:lastRow="0" w:firstColumn="0" w:lastColumn="0" w:oddVBand="0" w:evenVBand="0" w:oddHBand="0" w:evenHBand="0" w:firstRowFirstColumn="0" w:firstRowLastColumn="0" w:lastRowFirstColumn="0" w:lastRowLastColumn="0"/>
+          <w:cnfStyle w:val="000000100000" w:firstRow="0" w:lastRow="0" w:firstColumn="0" w:lastColumn="0" w:oddVBand="0" w:evenVBand="0" w:oddHBand="1" w:evenHBand="0" w:firstRowFirstColumn="0" w:firstRowLastColumn="0" w:lastRowFirstColumn="0" w:lastRowLastColumn="0"/>
         </w:trPr>
         <w:tc>
           <w:tcPr>
             <w:cnfStyle w:val="001000000000" w:firstRow="0" w:lastRow="0" w:firstColumn="1" w:lastColumn="0" w:oddVBand="0" w:evenVBand="0" w:oddHBand="0" w:evenHBand="0" w:firstRowFirstColumn="0" w:firstRowLastColumn="0" w:lastRowFirstColumn="0" w:lastRowLastColumn="0"/>
             <w:tcW w:w="2871" w:type="dxa"/>
           </w:tcPr>
-          <w:p>
-            <w:r>
-              <w:t/>
-            </w:r>
-          </w:p>
-        </w:tc>
-        <w:tc>
-          <w:tcPr>
-            <w:cnfStyle w:val="001000000000" w:firstRow="0" w:lastRow="0" w:firstColumn="1" w:lastColumn="0" w:oddVBand="0" w:evenVBand="0" w:oddHBand="0" w:evenHBand="0" w:firstRowFirstColumn="0" w:firstRowLastColumn="0" w:lastRowFirstColumn="0" w:lastRowLastColumn="0"/>
+          <w:p/>
+        </w:tc>
+        <w:tc>
+          <w:tcPr>
             <w:tcW w:w="2871" w:type="dxa"/>
           </w:tcPr>
           <w:p>
+            <w:pPr>
+              <w:cnfStyle w:val="000000100000" w:firstRow="0" w:lastRow="0" w:firstColumn="0" w:lastColumn="0" w:oddVBand="0" w:evenVBand="0" w:oddHBand="1" w:evenHBand="0" w:firstRowFirstColumn="0" w:firstRowLastColumn="0" w:lastRowFirstColumn="0" w:lastRowLastColumn="0"/>
+            </w:pPr>
             <w:r>
               <w:t>b</w:t>
             </w:r>
@@ -1930,10 +1557,12 @@
         </w:tc>
         <w:tc>
           <w:tcPr>
-            <w:cnfStyle w:val="001000000000" w:firstRow="0" w:lastRow="0" w:firstColumn="1" w:lastColumn="0" w:oddVBand="0" w:evenVBand="0" w:oddHBand="0" w:evenHBand="0" w:firstRowFirstColumn="0" w:firstRowLastColumn="0" w:lastRowFirstColumn="0" w:lastRowLastColumn="0"/>
             <w:tcW w:w="2871" w:type="dxa"/>
           </w:tcPr>
           <w:p>
+            <w:pPr>
+              <w:cnfStyle w:val="000000100000" w:firstRow="0" w:lastRow="0" w:firstColumn="0" w:lastColumn="0" w:oddVBand="0" w:evenVBand="0" w:oddHBand="1" w:evenHBand="0" w:firstRowFirstColumn="0" w:firstRowLastColumn="0" w:lastRowFirstColumn="0" w:lastRowLastColumn="0"/>
+            </w:pPr>
             <w:r>
               <w:t>c</w:t>
             </w:r>
@@ -1941,9 +1570,6 @@
         </w:tc>
       </w:tr>
       <w:tr>
-        <w:trPr>
-          <w:cnfStyle w:val="100000000000" w:firstRow="1" w:lastRow="0" w:firstColumn="0" w:lastColumn="0" w:oddVBand="0" w:evenVBand="0" w:oddHBand="0" w:evenHBand="0" w:firstRowFirstColumn="0" w:firstRowLastColumn="0" w:lastRowFirstColumn="0" w:lastRowLastColumn="0"/>
-        </w:trPr>
         <w:tc>
           <w:tcPr>
             <w:cnfStyle w:val="001000000000" w:firstRow="0" w:lastRow="0" w:firstColumn="1" w:lastColumn="0" w:oddVBand="0" w:evenVBand="0" w:oddHBand="0" w:evenHBand="0" w:firstRowFirstColumn="0" w:firstRowLastColumn="0" w:lastRowFirstColumn="0" w:lastRowLastColumn="0"/>
@@ -1959,7 +1585,7 @@
       </w:tr>
       <w:tr>
         <w:trPr>
-          <w:cnfStyle w:val="100000000000" w:firstRow="1" w:lastRow="0" w:firstColumn="0" w:lastColumn="0" w:oddVBand="0" w:evenVBand="0" w:oddHBand="0" w:evenHBand="0" w:firstRowFirstColumn="0" w:firstRowLastColumn="0" w:lastRowFirstColumn="0" w:lastRowLastColumn="0"/>
+          <w:cnfStyle w:val="000000100000" w:firstRow="0" w:lastRow="0" w:firstColumn="0" w:lastColumn="0" w:oddVBand="0" w:evenVBand="0" w:oddHBand="1" w:evenHBand="0" w:firstRowFirstColumn="0" w:firstRowLastColumn="0" w:lastRowFirstColumn="0" w:lastRowLastColumn="0"/>
         </w:trPr>
         <w:tc>
           <w:tcPr>
@@ -1967,17 +1593,10 @@
             <w:tcW w:w="8613" w:type="dxa"/>
             <w:gridSpan w:val="3"/>
           </w:tcPr>
-          <w:p>
-            <w:r>
-              <w:t/>
-            </w:r>
-          </w:p>
-        </w:tc>
-      </w:tr>
-      <w:tr>
-        <w:trPr>
-          <w:cnfStyle w:val="100000000000" w:firstRow="1" w:lastRow="0" w:firstColumn="0" w:lastColumn="0" w:oddVBand="0" w:evenVBand="0" w:oddHBand="0" w:evenHBand="0" w:firstRowFirstColumn="0" w:firstRowLastColumn="0" w:lastRowFirstColumn="0" w:lastRowLastColumn="0"/>
-        </w:trPr>
+          <w:p/>
+        </w:tc>
+      </w:tr>
+      <w:tr>
         <w:tc>
           <w:tcPr>
             <w:cnfStyle w:val="001000000000" w:firstRow="0" w:lastRow="0" w:firstColumn="1" w:lastColumn="0" w:oddVBand="0" w:evenVBand="0" w:oddHBand="0" w:evenHBand="0" w:firstRowFirstColumn="0" w:firstRowLastColumn="0" w:lastRowFirstColumn="0" w:lastRowLastColumn="0"/>
@@ -1991,10 +1610,12 @@
         </w:tc>
         <w:tc>
           <w:tcPr>
-            <w:cnfStyle w:val="001000000000" w:firstRow="0" w:lastRow="0" w:firstColumn="1" w:lastColumn="0" w:oddVBand="0" w:evenVBand="0" w:oddHBand="0" w:evenHBand="0" w:firstRowFirstColumn="0" w:firstRowLastColumn="0" w:lastRowFirstColumn="0" w:lastRowLastColumn="0"/>
             <w:tcW w:w="2871" w:type="dxa"/>
           </w:tcPr>
           <w:p>
+            <w:pPr>
+              <w:cnfStyle w:val="000000000000" w:firstRow="0" w:lastRow="0" w:firstColumn="0" w:lastColumn="0" w:oddVBand="0" w:evenVBand="0" w:oddHBand="0" w:evenHBand="0" w:firstRowFirstColumn="0" w:firstRowLastColumn="0" w:lastRowFirstColumn="0" w:lastRowLastColumn="0"/>
+            </w:pPr>
             <w:r>
               <w:t>b</w:t>
             </w:r>
@@ -2002,10 +1623,12 @@
         </w:tc>
         <w:tc>
           <w:tcPr>
-            <w:cnfStyle w:val="001000000000" w:firstRow="0" w:lastRow="0" w:firstColumn="1" w:lastColumn="0" w:oddVBand="0" w:evenVBand="0" w:oddHBand="0" w:evenHBand="0" w:firstRowFirstColumn="0" w:firstRowLastColumn="0" w:lastRowFirstColumn="0" w:lastRowLastColumn="0"/>
             <w:tcW w:w="2871" w:type="dxa"/>
           </w:tcPr>
           <w:p>
+            <w:pPr>
+              <w:cnfStyle w:val="000000000000" w:firstRow="0" w:lastRow="0" w:firstColumn="0" w:lastColumn="0" w:oddVBand="0" w:evenVBand="0" w:oddHBand="0" w:evenHBand="0" w:firstRowFirstColumn="0" w:firstRowLastColumn="0" w:lastRowFirstColumn="0" w:lastRowLastColumn="0"/>
+            </w:pPr>
             <w:r>
               <w:t>c</w:t>
             </w:r>
@@ -2116,33 +1739,12 @@
               </w:rPr>
               <w:t>c</w:t>
             </w:r>
-            <w:r>
-              <w:rPr>
-                <w:highlight w:val="yellow"/>
-              </w:rPr>
-              <w:t/>
-            </w:r>
-            <w:r>
-              <w:rPr>
-                <w:highlight w:val="yellow"/>
-              </w:rPr>
-              <w:t/>
-            </w:r>
-            <w:r>
-              <w:t/>
-            </w:r>
-            <w:r>
-              <w:rPr>
-                <w:highlight w:val="yellow"/>
-              </w:rPr>
-              <w:t/>
-            </w:r>
           </w:p>
         </w:tc>
       </w:tr>
       <w:tr>
         <w:trPr>
-          <w:cnfStyle w:val="000000100000" w:firstRow="0" w:lastRow="0" w:firstColumn="0" w:lastColumn="0" w:oddVBand="0" w:evenVBand="0" w:oddHBand="1" w:evenHBand="0" w:firstRowFirstColumn="0" w:firstRowLastColumn="0" w:lastRowFirstColumn="0" w:lastRowLastColumn="0"/>
+          <w:cnfStyle w:val="000000010000" w:firstRow="0" w:lastRow="0" w:firstColumn="0" w:lastColumn="0" w:oddVBand="0" w:evenVBand="0" w:oddHBand="0" w:evenHBand="1" w:firstRowFirstColumn="0" w:firstRowLastColumn="0" w:lastRowFirstColumn="0" w:lastRowLastColumn="0"/>
         </w:trPr>
         <w:tc>
           <w:tcPr>
@@ -2163,7 +1765,7 @@
           <w:p>
             <w:pPr>
               <w:jc w:val="right"/>
-              <w:cnfStyle w:val="000000100000" w:firstRow="0" w:lastRow="0" w:firstColumn="0" w:lastColumn="0" w:oddVBand="0" w:evenVBand="0" w:oddHBand="1" w:evenHBand="0" w:firstRowFirstColumn="0" w:firstRowLastColumn="0" w:lastRowFirstColumn="0" w:lastRowLastColumn="0"/>
+              <w:cnfStyle w:val="000000010000" w:firstRow="0" w:lastRow="0" w:firstColumn="0" w:lastColumn="0" w:oddVBand="0" w:evenVBand="0" w:oddHBand="0" w:evenHBand="1" w:firstRowFirstColumn="0" w:firstRowLastColumn="0" w:lastRowFirstColumn="0" w:lastRowLastColumn="0"/>
             </w:pPr>
             <w:r>
               <w:rPr>
@@ -2171,27 +1773,6 @@
               </w:rPr>
               <w:t>c</w:t>
             </w:r>
-            <w:r>
-              <w:rPr>
-                <w:highlight w:val="yellow"/>
-              </w:rPr>
-              <w:t/>
-            </w:r>
-            <w:r>
-              <w:rPr>
-                <w:highlight w:val="yellow"/>
-              </w:rPr>
-              <w:t/>
-            </w:r>
-            <w:r>
-              <w:t/>
-            </w:r>
-            <w:r>
-              <w:rPr>
-                <w:highlight w:val="yellow"/>
-              </w:rPr>
-              <w:t/>
-            </w:r>
           </w:p>
         </w:tc>
       </w:tr>
@@ -2228,18 +1809,14 @@
       </w:tr>
       <w:tr>
         <w:trPr>
-          <w:cnfStyle w:val="000000100000" w:firstRow="0" w:lastRow="0" w:firstColumn="0" w:lastColumn="0" w:oddVBand="0" w:evenVBand="0" w:oddHBand="1" w:evenHBand="0" w:firstRowFirstColumn="0" w:firstRowLastColumn="0" w:lastRowFirstColumn="0" w:lastRowLastColumn="0"/>
+          <w:cnfStyle w:val="000000010000" w:firstRow="0" w:lastRow="0" w:firstColumn="0" w:lastColumn="0" w:oddVBand="0" w:evenVBand="0" w:oddHBand="0" w:evenHBand="1" w:firstRowFirstColumn="0" w:firstRowLastColumn="0" w:lastRowFirstColumn="0" w:lastRowLastColumn="0"/>
         </w:trPr>
         <w:tc>
           <w:tcPr>
             <w:cnfStyle w:val="001000000000" w:firstRow="0" w:lastRow="0" w:firstColumn="1" w:lastColumn="0" w:oddVBand="0" w:evenVBand="0" w:oddHBand="0" w:evenHBand="0" w:firstRowFirstColumn="0" w:firstRowLastColumn="0" w:lastRowFirstColumn="0" w:lastRowLastColumn="0"/>
             <w:tcW w:w="3096" w:type="dxa"/>
           </w:tcPr>
-          <w:p>
-            <w:r>
-              <w:t/>
-            </w:r>
-          </w:p>
+          <w:p/>
         </w:tc>
         <w:tc>
           <w:tcPr>
@@ -2248,7 +1825,7 @@
           <w:p>
             <w:pPr>
               <w:jc w:val="center"/>
-              <w:cnfStyle w:val="000000100000" w:firstRow="0" w:lastRow="0" w:firstColumn="0" w:lastColumn="0" w:oddVBand="0" w:evenVBand="0" w:oddHBand="1" w:evenHBand="0" w:firstRowFirstColumn="0" w:firstRowLastColumn="0" w:lastRowFirstColumn="0" w:lastRowLastColumn="0"/>
+              <w:cnfStyle w:val="000000010000" w:firstRow="0" w:lastRow="0" w:firstColumn="0" w:lastColumn="0" w:oddVBand="0" w:evenVBand="0" w:oddHBand="0" w:evenHBand="1" w:firstRowFirstColumn="0" w:firstRowLastColumn="0" w:lastRowFirstColumn="0" w:lastRowLastColumn="0"/>
             </w:pPr>
             <w:r>
               <w:t>b</w:t>
@@ -2262,7 +1839,7 @@
           <w:p>
             <w:pPr>
               <w:jc w:val="right"/>
-              <w:cnfStyle w:val="000000100000" w:firstRow="0" w:lastRow="0" w:firstColumn="0" w:lastColumn="0" w:oddVBand="0" w:evenVBand="0" w:oddHBand="1" w:evenHBand="0" w:firstRowFirstColumn="0" w:firstRowLastColumn="0" w:lastRowFirstColumn="0" w:lastRowLastColumn="0"/>
+              <w:cnfStyle w:val="000000010000" w:firstRow="0" w:lastRow="0" w:firstColumn="0" w:lastColumn="0" w:oddVBand="0" w:evenVBand="0" w:oddHBand="0" w:evenHBand="1" w:firstRowFirstColumn="0" w:firstRowLastColumn="0" w:lastRowFirstColumn="0" w:lastRowLastColumn="0"/>
             </w:pPr>
             <w:r>
               <w:rPr>
@@ -2270,27 +1847,6 @@
               </w:rPr>
               <w:t>c</w:t>
             </w:r>
-            <w:r>
-              <w:rPr>
-                <w:highlight w:val="yellow"/>
-              </w:rPr>
-              <w:t/>
-            </w:r>
-            <w:r>
-              <w:rPr>
-                <w:highlight w:val="yellow"/>
-              </w:rPr>
-              <w:t/>
-            </w:r>
-            <w:r>
-              <w:t/>
-            </w:r>
-            <w:r>
-              <w:rPr>
-                <w:highlight w:val="yellow"/>
-              </w:rPr>
-              <w:t/>
-            </w:r>
           </w:p>
         </w:tc>
       </w:tr>
@@ -2313,7 +1869,7 @@
       </w:tr>
       <w:tr>
         <w:trPr>
-          <w:cnfStyle w:val="000000100000" w:firstRow="0" w:lastRow="0" w:firstColumn="0" w:lastColumn="0" w:oddVBand="0" w:evenVBand="0" w:oddHBand="1" w:evenHBand="0" w:firstRowFirstColumn="0" w:firstRowLastColumn="0" w:lastRowFirstColumn="0" w:lastRowLastColumn="0"/>
+          <w:cnfStyle w:val="000000010000" w:firstRow="0" w:lastRow="0" w:firstColumn="0" w:lastColumn="0" w:oddVBand="0" w:evenVBand="0" w:oddHBand="0" w:evenHBand="1" w:firstRowFirstColumn="0" w:firstRowLastColumn="0" w:lastRowFirstColumn="0" w:lastRowLastColumn="0"/>
         </w:trPr>
         <w:tc>
           <w:tcPr>
@@ -2321,11 +1877,7 @@
             <w:tcW w:w="9288" w:type="dxa"/>
             <w:gridSpan w:val="3"/>
           </w:tcPr>
-          <w:p>
-            <w:r>
-              <w:t/>
-            </w:r>
-          </w:p>
+          <w:p/>
         </w:tc>
       </w:tr>
       <w:tr>
@@ -2371,27 +1923,6 @@
                 <w:highlight w:val="yellow"/>
               </w:rPr>
               <w:t>c</w:t>
-            </w:r>
-            <w:r>
-              <w:rPr>
-                <w:highlight w:val="yellow"/>
-              </w:rPr>
-              <w:t/>
-            </w:r>
-            <w:r>
-              <w:rPr>
-                <w:highlight w:val="yellow"/>
-              </w:rPr>
-              <w:t/>
-            </w:r>
-            <w:r>
-              <w:t/>
-            </w:r>
-            <w:r>
-              <w:rPr>
-                <w:highlight w:val="yellow"/>
-              </w:rPr>
-              <w:t/>
             </w:r>
           </w:p>
         </w:tc>
@@ -2428,53 +1959,40 @@
             <w:r>
               <w:t>a</w:t>
             </w:r>
-            <w:r>
-              <w:t/>
-            </w:r>
-            <w:r>
-              <w:t/>
-            </w:r>
-          </w:p>
-        </w:tc>
-        <w:tc>
-          <w:tcPr>
-            <w:cnfStyle w:val="001000000000" w:firstRow="0" w:lastRow="0" w:firstColumn="1" w:lastColumn="0" w:oddVBand="0" w:evenVBand="0" w:oddHBand="0" w:evenHBand="0" w:firstRowFirstColumn="0" w:firstRowLastColumn="0" w:lastRowFirstColumn="0" w:lastRowLastColumn="0"/>
+          </w:p>
+        </w:tc>
+        <w:tc>
+          <w:tcPr>
             <w:tcW w:w="2871" w:type="dxa"/>
             <w:vMerge w:val="restart"/>
           </w:tcPr>
           <w:p>
+            <w:pPr>
+              <w:cnfStyle w:val="100000000000" w:firstRow="1" w:lastRow="0" w:firstColumn="0" w:lastColumn="0" w:oddVBand="0" w:evenVBand="0" w:oddHBand="0" w:evenHBand="0" w:firstRowFirstColumn="0" w:firstRowLastColumn="0" w:lastRowFirstColumn="0" w:lastRowLastColumn="0"/>
+            </w:pPr>
             <w:r>
               <w:t>b</w:t>
             </w:r>
-            <w:r>
-              <w:t/>
-            </w:r>
-            <w:r>
-              <w:t/>
-            </w:r>
-          </w:p>
-        </w:tc>
-        <w:tc>
-          <w:tcPr>
-            <w:cnfStyle w:val="001000000000" w:firstRow="0" w:lastRow="0" w:firstColumn="1" w:lastColumn="0" w:oddVBand="0" w:evenVBand="0" w:oddHBand="0" w:evenHBand="0" w:firstRowFirstColumn="0" w:firstRowLastColumn="0" w:lastRowFirstColumn="0" w:lastRowLastColumn="0"/>
+          </w:p>
+        </w:tc>
+        <w:tc>
+          <w:tcPr>
             <w:tcW w:w="2871" w:type="dxa"/>
           </w:tcPr>
           <w:p>
+            <w:pPr>
+              <w:cnfStyle w:val="100000000000" w:firstRow="1" w:lastRow="0" w:firstColumn="0" w:lastColumn="0" w:oddVBand="0" w:evenVBand="0" w:oddHBand="0" w:evenHBand="0" w:firstRowFirstColumn="0" w:firstRowLastColumn="0" w:lastRowFirstColumn="0" w:lastRowLastColumn="0"/>
+            </w:pPr>
             <w:r>
               <w:t>c</w:t>
             </w:r>
-            <w:r>
-              <w:t/>
-            </w:r>
-            <w:r>
-              <w:t/>
-            </w:r>
           </w:p>
         </w:tc>
       </w:tr>
       <w:tr>
         <w:trPr>
-          <w:cnfStyle w:val="100000000000" w:firstRow="1" w:lastRow="0" w:firstColumn="0" w:lastColumn="0" w:oddVBand="0" w:evenVBand="0" w:oddHBand="0" w:evenHBand="0" w:firstRowFirstColumn="0" w:firstRowLastColumn="0" w:lastRowFirstColumn="0" w:lastRowLastColumn="0"/>
+          <w:cnfStyle w:val="000000100000" w:firstRow="0" w:lastRow="0" w:firstColumn="0" w:lastColumn="0" w:oddVBand="0" w:evenVBand="0" w:oddHBand="1" w:evenHBand="0" w:firstRowFirstColumn="0" w:firstRowLastColumn="0" w:lastRowFirstColumn="0" w:lastRowLastColumn="0"/>
+          <w:trHeight w:val="269"/>
         </w:trPr>
         <w:tc>
           <w:tcPr>
@@ -2482,58 +2000,37 @@
             <w:tcW w:w="2871" w:type="dxa"/>
             <w:vMerge/>
           </w:tcPr>
-          <w:p>
-            <w:r>
-              <w:t/>
-            </w:r>
-            <w:r>
-              <w:t/>
-            </w:r>
-            <w:r>
-              <w:t/>
-            </w:r>
-          </w:p>
-        </w:tc>
-        <w:tc>
-          <w:tcPr>
-            <w:cnfStyle w:val="001000000000" w:firstRow="0" w:lastRow="0" w:firstColumn="1" w:lastColumn="0" w:oddVBand="0" w:evenVBand="0" w:oddHBand="0" w:evenHBand="0" w:firstRowFirstColumn="0" w:firstRowLastColumn="0" w:lastRowFirstColumn="0" w:lastRowLastColumn="0"/>
+          <w:p/>
+        </w:tc>
+        <w:tc>
+          <w:tcPr>
             <w:tcW w:w="2871" w:type="dxa"/>
             <w:vMerge/>
           </w:tcPr>
           <w:p>
-            <w:r>
-              <w:t/>
-            </w:r>
-            <w:r>
-              <w:t/>
-            </w:r>
-            <w:r>
-              <w:t/>
-            </w:r>
-          </w:p>
-        </w:tc>
-        <w:tc>
-          <w:tcPr>
-            <w:cnfStyle w:val="001000000000" w:firstRow="0" w:lastRow="0" w:firstColumn="1" w:lastColumn="0" w:oddVBand="0" w:evenVBand="0" w:oddHBand="0" w:evenHBand="0" w:firstRowFirstColumn="0" w:firstRowLastColumn="0" w:lastRowFirstColumn="0" w:lastRowLastColumn="0"/>
+            <w:pPr>
+              <w:cnfStyle w:val="000000100000" w:firstRow="0" w:lastRow="0" w:firstColumn="0" w:lastColumn="0" w:oddVBand="0" w:evenVBand="0" w:oddHBand="1" w:evenHBand="0" w:firstRowFirstColumn="0" w:firstRowLastColumn="0" w:lastRowFirstColumn="0" w:lastRowLastColumn="0"/>
+            </w:pPr>
+          </w:p>
+        </w:tc>
+        <w:tc>
+          <w:tcPr>
             <w:tcW w:w="2871" w:type="dxa"/>
             <w:vMerge w:val="restart"/>
           </w:tcPr>
           <w:p>
+            <w:pPr>
+              <w:cnfStyle w:val="000000100000" w:firstRow="0" w:lastRow="0" w:firstColumn="0" w:lastColumn="0" w:oddVBand="0" w:evenVBand="0" w:oddHBand="1" w:evenHBand="0" w:firstRowFirstColumn="0" w:firstRowLastColumn="0" w:lastRowFirstColumn="0" w:lastRowLastColumn="0"/>
+            </w:pPr>
             <w:r>
               <w:t>c</w:t>
             </w:r>
-            <w:r>
-              <w:t/>
-            </w:r>
-            <w:r>
-              <w:t/>
-            </w:r>
           </w:p>
         </w:tc>
       </w:tr>
       <w:tr>
         <w:trPr>
-          <w:cnfStyle w:val="100000000000" w:firstRow="1" w:lastRow="0" w:firstColumn="0" w:lastColumn="0" w:oddVBand="0" w:evenVBand="0" w:oddHBand="0" w:evenHBand="0" w:firstRowFirstColumn="0" w:firstRowLastColumn="0" w:lastRowFirstColumn="0" w:lastRowLastColumn="0"/>
+          <w:trHeight w:val="269"/>
         </w:trPr>
         <w:tc>
           <w:tcPr>
@@ -2541,58 +2038,35 @@
             <w:tcW w:w="2871" w:type="dxa"/>
             <w:vMerge/>
           </w:tcPr>
-          <w:p>
-            <w:r>
-              <w:t/>
-            </w:r>
-            <w:r>
-              <w:t/>
-            </w:r>
-            <w:r>
-              <w:t/>
-            </w:r>
-          </w:p>
-        </w:tc>
-        <w:tc>
-          <w:tcPr>
-            <w:cnfStyle w:val="001000000000" w:firstRow="0" w:lastRow="0" w:firstColumn="1" w:lastColumn="0" w:oddVBand="0" w:evenVBand="0" w:oddHBand="0" w:evenHBand="0" w:firstRowFirstColumn="0" w:firstRowLastColumn="0" w:lastRowFirstColumn="0" w:lastRowLastColumn="0"/>
+          <w:p/>
+        </w:tc>
+        <w:tc>
+          <w:tcPr>
             <w:tcW w:w="2871" w:type="dxa"/>
             <w:vMerge/>
           </w:tcPr>
           <w:p>
-            <w:r>
-              <w:t/>
-            </w:r>
-            <w:r>
-              <w:t/>
-            </w:r>
-            <w:r>
-              <w:t/>
-            </w:r>
-          </w:p>
-        </w:tc>
-        <w:tc>
-          <w:tcPr>
-            <w:cnfStyle w:val="001000000000" w:firstRow="0" w:lastRow="0" w:firstColumn="1" w:lastColumn="0" w:oddVBand="0" w:evenVBand="0" w:oddHBand="0" w:evenHBand="0" w:firstRowFirstColumn="0" w:firstRowLastColumn="0" w:lastRowFirstColumn="0" w:lastRowLastColumn="0"/>
+            <w:pPr>
+              <w:cnfStyle w:val="000000000000" w:firstRow="0" w:lastRow="0" w:firstColumn="0" w:lastColumn="0" w:oddVBand="0" w:evenVBand="0" w:oddHBand="0" w:evenHBand="0" w:firstRowFirstColumn="0" w:firstRowLastColumn="0" w:lastRowFirstColumn="0" w:lastRowLastColumn="0"/>
+            </w:pPr>
+          </w:p>
+        </w:tc>
+        <w:tc>
+          <w:tcPr>
             <w:tcW w:w="2871" w:type="dxa"/>
             <w:vMerge/>
           </w:tcPr>
           <w:p>
-            <w:r>
-              <w:t/>
-            </w:r>
-            <w:r>
-              <w:t/>
-            </w:r>
-            <w:r>
-              <w:t/>
-            </w:r>
+            <w:pPr>
+              <w:cnfStyle w:val="000000000000" w:firstRow="0" w:lastRow="0" w:firstColumn="0" w:lastColumn="0" w:oddVBand="0" w:evenVBand="0" w:oddHBand="0" w:evenHBand="0" w:firstRowFirstColumn="0" w:firstRowLastColumn="0" w:lastRowFirstColumn="0" w:lastRowLastColumn="0"/>
+            </w:pPr>
           </w:p>
         </w:tc>
       </w:tr>
       <w:tr>
         <w:trPr>
-          <w:cnfStyle w:val="100000000000" w:firstRow="1" w:lastRow="0" w:firstColumn="0" w:lastColumn="0" w:oddVBand="0" w:evenVBand="0" w:oddHBand="0" w:evenHBand="0" w:firstRowFirstColumn="0" w:firstRowLastColumn="0" w:lastRowFirstColumn="0" w:lastRowLastColumn="0"/>
+          <w:cnfStyle w:val="000000100000" w:firstRow="0" w:lastRow="0" w:firstColumn="0" w:lastColumn="0" w:oddVBand="0" w:evenVBand="0" w:oddHBand="1" w:evenHBand="0" w:firstRowFirstColumn="0" w:firstRowLastColumn="0" w:lastRowFirstColumn="0" w:lastRowLastColumn="0"/>
+          <w:trHeight w:val="269"/>
         </w:trPr>
         <w:tc>
           <w:tcPr>
@@ -2600,58 +2074,40 @@
             <w:tcW w:w="2871" w:type="dxa"/>
             <w:vMerge/>
           </w:tcPr>
-          <w:p>
-            <w:r>
-              <w:t/>
-            </w:r>
-            <w:r>
-              <w:t/>
-            </w:r>
-            <w:r>
-              <w:t/>
-            </w:r>
-          </w:p>
-        </w:tc>
-        <w:tc>
-          <w:tcPr>
-            <w:cnfStyle w:val="001000000000" w:firstRow="0" w:lastRow="0" w:firstColumn="1" w:lastColumn="0" w:oddVBand="0" w:evenVBand="0" w:oddHBand="0" w:evenHBand="0" w:firstRowFirstColumn="0" w:firstRowLastColumn="0" w:lastRowFirstColumn="0" w:lastRowLastColumn="0"/>
+          <w:p/>
+        </w:tc>
+        <w:tc>
+          <w:tcPr>
             <w:tcW w:w="2871" w:type="dxa"/>
             <w:vMerge w:val="restart"/>
           </w:tcPr>
           <w:p>
+            <w:pPr>
+              <w:cnfStyle w:val="000000100000" w:firstRow="0" w:lastRow="0" w:firstColumn="0" w:lastColumn="0" w:oddVBand="0" w:evenVBand="0" w:oddHBand="1" w:evenHBand="0" w:firstRowFirstColumn="0" w:firstRowLastColumn="0" w:lastRowFirstColumn="0" w:lastRowLastColumn="0"/>
+            </w:pPr>
             <w:r>
               <w:t>b</w:t>
             </w:r>
-            <w:r>
-              <w:t/>
-            </w:r>
-            <w:r>
-              <w:t/>
-            </w:r>
-          </w:p>
-        </w:tc>
-        <w:tc>
-          <w:tcPr>
-            <w:cnfStyle w:val="001000000000" w:firstRow="0" w:lastRow="0" w:firstColumn="1" w:lastColumn="0" w:oddVBand="0" w:evenVBand="0" w:oddHBand="0" w:evenHBand="0" w:firstRowFirstColumn="0" w:firstRowLastColumn="0" w:lastRowFirstColumn="0" w:lastRowLastColumn="0"/>
+          </w:p>
+        </w:tc>
+        <w:tc>
+          <w:tcPr>
             <w:tcW w:w="2871" w:type="dxa"/>
             <w:vMerge w:val="restart"/>
           </w:tcPr>
           <w:p>
+            <w:pPr>
+              <w:cnfStyle w:val="000000100000" w:firstRow="0" w:lastRow="0" w:firstColumn="0" w:lastColumn="0" w:oddVBand="0" w:evenVBand="0" w:oddHBand="1" w:evenHBand="0" w:firstRowFirstColumn="0" w:firstRowLastColumn="0" w:lastRowFirstColumn="0" w:lastRowLastColumn="0"/>
+            </w:pPr>
             <w:r>
               <w:t>c</w:t>
             </w:r>
-            <w:r>
-              <w:t/>
-            </w:r>
-            <w:r>
-              <w:t/>
-            </w:r>
           </w:p>
         </w:tc>
       </w:tr>
       <w:tr>
         <w:trPr>
-          <w:cnfStyle w:val="100000000000" w:firstRow="1" w:lastRow="0" w:firstColumn="0" w:lastColumn="0" w:oddVBand="0" w:evenVBand="0" w:oddHBand="0" w:evenHBand="0" w:firstRowFirstColumn="0" w:firstRowLastColumn="0" w:lastRowFirstColumn="0" w:lastRowLastColumn="0"/>
+          <w:trHeight w:val="269"/>
         </w:trPr>
         <w:tc>
           <w:tcPr>
@@ -2663,54 +2119,34 @@
             <w:r>
               <w:t>a</w:t>
             </w:r>
-            <w:r>
-              <w:t/>
-            </w:r>
-            <w:r>
-              <w:t/>
-            </w:r>
-          </w:p>
-        </w:tc>
-        <w:tc>
-          <w:tcPr>
-            <w:cnfStyle w:val="001000000000" w:firstRow="0" w:lastRow="0" w:firstColumn="1" w:lastColumn="0" w:oddVBand="0" w:evenVBand="0" w:oddHBand="0" w:evenHBand="0" w:firstRowFirstColumn="0" w:firstRowLastColumn="0" w:lastRowFirstColumn="0" w:lastRowLastColumn="0"/>
+          </w:p>
+        </w:tc>
+        <w:tc>
+          <w:tcPr>
             <w:tcW w:w="2871" w:type="dxa"/>
             <w:vMerge/>
           </w:tcPr>
           <w:p>
-            <w:r>
-              <w:t/>
-            </w:r>
-            <w:r>
-              <w:t/>
-            </w:r>
-            <w:r>
-              <w:t/>
-            </w:r>
-          </w:p>
-        </w:tc>
-        <w:tc>
-          <w:tcPr>
-            <w:cnfStyle w:val="001000000000" w:firstRow="0" w:lastRow="0" w:firstColumn="1" w:lastColumn="0" w:oddVBand="0" w:evenVBand="0" w:oddHBand="0" w:evenHBand="0" w:firstRowFirstColumn="0" w:firstRowLastColumn="0" w:lastRowFirstColumn="0" w:lastRowLastColumn="0"/>
+            <w:pPr>
+              <w:cnfStyle w:val="000000000000" w:firstRow="0" w:lastRow="0" w:firstColumn="0" w:lastColumn="0" w:oddVBand="0" w:evenVBand="0" w:oddHBand="0" w:evenHBand="0" w:firstRowFirstColumn="0" w:firstRowLastColumn="0" w:lastRowFirstColumn="0" w:lastRowLastColumn="0"/>
+            </w:pPr>
+          </w:p>
+        </w:tc>
+        <w:tc>
+          <w:tcPr>
             <w:tcW w:w="2871" w:type="dxa"/>
             <w:vMerge/>
           </w:tcPr>
           <w:p>
-            <w:r>
-              <w:t/>
-            </w:r>
-            <w:r>
-              <w:t/>
-            </w:r>
-            <w:r>
-              <w:t/>
-            </w:r>
+            <w:pPr>
+              <w:cnfStyle w:val="000000000000" w:firstRow="0" w:lastRow="0" w:firstColumn="0" w:lastColumn="0" w:oddVBand="0" w:evenVBand="0" w:oddHBand="0" w:evenHBand="0" w:firstRowFirstColumn="0" w:firstRowLastColumn="0" w:lastRowFirstColumn="0" w:lastRowLastColumn="0"/>
+            </w:pPr>
           </w:p>
         </w:tc>
       </w:tr>
       <w:tr>
         <w:trPr>
-          <w:cnfStyle w:val="100000000000" w:firstRow="1" w:lastRow="0" w:firstColumn="0" w:lastColumn="0" w:oddVBand="0" w:evenVBand="0" w:oddHBand="0" w:evenHBand="0" w:firstRowFirstColumn="0" w:firstRowLastColumn="0" w:lastRowFirstColumn="0" w:lastRowLastColumn="0"/>
+          <w:cnfStyle w:val="000000100000" w:firstRow="0" w:lastRow="0" w:firstColumn="0" w:lastColumn="0" w:oddVBand="0" w:evenVBand="0" w:oddHBand="1" w:evenHBand="0" w:firstRowFirstColumn="0" w:firstRowLastColumn="0" w:lastRowFirstColumn="0" w:lastRowLastColumn="0"/>
         </w:trPr>
         <w:tc>
           <w:tcPr>
@@ -2718,58 +2154,34 @@
             <w:tcW w:w="2871" w:type="dxa"/>
             <w:vMerge/>
           </w:tcPr>
-          <w:p>
-            <w:r>
-              <w:t/>
-            </w:r>
-            <w:r>
-              <w:t/>
-            </w:r>
-            <w:r>
-              <w:t/>
-            </w:r>
-          </w:p>
-        </w:tc>
-        <w:tc>
-          <w:tcPr>
-            <w:cnfStyle w:val="001000000000" w:firstRow="0" w:lastRow="0" w:firstColumn="1" w:lastColumn="0" w:oddVBand="0" w:evenVBand="0" w:oddHBand="0" w:evenHBand="0" w:firstRowFirstColumn="0" w:firstRowLastColumn="0" w:lastRowFirstColumn="0" w:lastRowLastColumn="0"/>
+          <w:p/>
+        </w:tc>
+        <w:tc>
+          <w:tcPr>
             <w:tcW w:w="2871" w:type="dxa"/>
           </w:tcPr>
           <w:p>
+            <w:pPr>
+              <w:cnfStyle w:val="000000100000" w:firstRow="0" w:lastRow="0" w:firstColumn="0" w:lastColumn="0" w:oddVBand="0" w:evenVBand="0" w:oddHBand="1" w:evenHBand="0" w:firstRowFirstColumn="0" w:firstRowLastColumn="0" w:lastRowFirstColumn="0" w:lastRowLastColumn="0"/>
+            </w:pPr>
             <w:r>
               <w:t>b</w:t>
             </w:r>
-            <w:r>
-              <w:t/>
-            </w:r>
-            <w:r>
-              <w:t/>
-            </w:r>
-          </w:p>
-        </w:tc>
-        <w:tc>
-          <w:tcPr>
-            <w:cnfStyle w:val="001000000000" w:firstRow="0" w:lastRow="0" w:firstColumn="1" w:lastColumn="0" w:oddVBand="0" w:evenVBand="0" w:oddHBand="0" w:evenHBand="0" w:firstRowFirstColumn="0" w:firstRowLastColumn="0" w:lastRowFirstColumn="0" w:lastRowLastColumn="0"/>
+          </w:p>
+        </w:tc>
+        <w:tc>
+          <w:tcPr>
             <w:tcW w:w="2871" w:type="dxa"/>
             <w:vMerge/>
           </w:tcPr>
           <w:p>
-            <w:r>
-              <w:t/>
-            </w:r>
-            <w:r>
-              <w:t/>
-            </w:r>
-            <w:r>
-              <w:t/>
-            </w:r>
-          </w:p>
-        </w:tc>
-      </w:tr>
-      <w:tr>
-        <w:trPr>
-          <w:cnfStyle w:val="100000000000" w:firstRow="1" w:lastRow="0" w:firstColumn="0" w:lastColumn="0" w:oddVBand="0" w:evenVBand="0" w:oddHBand="0" w:evenHBand="0" w:firstRowFirstColumn="0" w:firstRowLastColumn="0" w:lastRowFirstColumn="0" w:lastRowLastColumn="0"/>
-        </w:trPr>
+            <w:pPr>
+              <w:cnfStyle w:val="000000100000" w:firstRow="0" w:lastRow="0" w:firstColumn="0" w:lastColumn="0" w:oddVBand="0" w:evenVBand="0" w:oddHBand="1" w:evenHBand="0" w:firstRowFirstColumn="0" w:firstRowLastColumn="0" w:lastRowFirstColumn="0" w:lastRowLastColumn="0"/>
+            </w:pPr>
+          </w:p>
+        </w:tc>
+      </w:tr>
+      <w:tr>
         <w:tc>
           <w:tcPr>
             <w:cnfStyle w:val="001000000000" w:firstRow="0" w:lastRow="0" w:firstColumn="1" w:lastColumn="0" w:oddVBand="0" w:evenVBand="0" w:oddHBand="0" w:evenHBand="0" w:firstRowFirstColumn="0" w:firstRowLastColumn="0" w:lastRowFirstColumn="0" w:lastRowLastColumn="0"/>
@@ -2779,47 +2191,30 @@
             <w:r>
               <w:t>a</w:t>
             </w:r>
-            <w:r>
-              <w:t/>
-            </w:r>
-            <w:r>
-              <w:t/>
-            </w:r>
-          </w:p>
-        </w:tc>
-        <w:tc>
-          <w:tcPr>
-            <w:cnfStyle w:val="001000000000" w:firstRow="0" w:lastRow="0" w:firstColumn="1" w:lastColumn="0" w:oddVBand="0" w:evenVBand="0" w:oddHBand="0" w:evenHBand="0" w:firstRowFirstColumn="0" w:firstRowLastColumn="0" w:lastRowFirstColumn="0" w:lastRowLastColumn="0"/>
+          </w:p>
+        </w:tc>
+        <w:tc>
+          <w:tcPr>
             <w:tcW w:w="2871" w:type="dxa"/>
           </w:tcPr>
           <w:p>
+            <w:pPr>
+              <w:cnfStyle w:val="000000000000" w:firstRow="0" w:lastRow="0" w:firstColumn="0" w:lastColumn="0" w:oddVBand="0" w:evenVBand="0" w:oddHBand="0" w:evenHBand="0" w:firstRowFirstColumn="0" w:firstRowLastColumn="0" w:lastRowFirstColumn="0" w:lastRowLastColumn="0"/>
+            </w:pPr>
             <w:r>
               <w:t>b</w:t>
             </w:r>
-            <w:r>
-              <w:t/>
-            </w:r>
-            <w:r>
-              <w:t/>
-            </w:r>
-          </w:p>
-        </w:tc>
-        <w:tc>
-          <w:tcPr>
-            <w:cnfStyle w:val="001000000000" w:firstRow="0" w:lastRow="0" w:firstColumn="1" w:lastColumn="0" w:oddVBand="0" w:evenVBand="0" w:oddHBand="0" w:evenHBand="0" w:firstRowFirstColumn="0" w:firstRowLastColumn="0" w:lastRowFirstColumn="0" w:lastRowLastColumn="0"/>
+          </w:p>
+        </w:tc>
+        <w:tc>
+          <w:tcPr>
             <w:tcW w:w="2871" w:type="dxa"/>
             <w:vMerge/>
           </w:tcPr>
           <w:p>
-            <w:r>
-              <w:t/>
-            </w:r>
-            <w:r>
-              <w:t/>
-            </w:r>
-            <w:r>
-              <w:t/>
-            </w:r>
+            <w:pPr>
+              <w:cnfStyle w:val="000000000000" w:firstRow="0" w:lastRow="0" w:firstColumn="0" w:lastColumn="0" w:oddVBand="0" w:evenVBand="0" w:oddHBand="0" w:evenHBand="0" w:firstRowFirstColumn="0" w:firstRowLastColumn="0" w:lastRowFirstColumn="0" w:lastRowLastColumn="0"/>
+            </w:pPr>
           </w:p>
         </w:tc>
       </w:tr>
@@ -2903,7 +2298,6 @@
           </w:tcPr>
           <w:p>
             <w:r>
-              <w:lastRenderedPageBreak/>
               <w:t>No results found</w:t>
             </w:r>
           </w:p>
@@ -2920,55 +2314,46 @@
           <w:docGrid w:linePitch="360"/>
         </w:sectPr>
       </w:pPr>
-      <w:r>
-        <w:t/>
-      </w:r>
     </w:p>
     <w:p/>
     <w:p>
       <w:r>
+        <w:lastRenderedPageBreak/>
         <w:t>Alternative (somewhat easier) way to manage visibility of document part is via</w:t>
       </w:r>
       <w:r>
         <w:t xml:space="preserve"> Repeating Section</w:t>
       </w:r>
       <w:r>
-        <w:t xml:space="preserve"> Content Controls. Since its ea</w:t>
-      </w:r>
-      <w:bookmarkStart w:id="0" w:name="_GoBack"/>
-      <w:bookmarkEnd w:id="0"/>
-      <w:r>
-        <w:t>sier to see border of Content Control, when appropriate CC is used, table can remain or be removed the same way as above.</w:t>
+        <w:t xml:space="preserve"> Content Controls. Since its easier to see border of Content Control, when appropriate CC is used, table can remain or be removed the same way as above.</w:t>
       </w:r>
     </w:p>
     <w:sdt>
       <w:sdtPr>
-        <w:id w:val="-1024625340"/>
-        <w15:repeatingSection/>
-      </w:sdtPr>
-      <w:sdtEndPr>
         <w:rPr>
           <w:b w:val="0"/>
           <w:bCs w:val="0"/>
           <w:color w:val="auto"/>
         </w:rPr>
-      </w:sdtEndPr>
+        <w:id w:val="-1024625340"/>
+        <w15:repeatingSection/>
+      </w:sdtPr>
+      <w:sdtEndPr/>
       <w:sdtContent>
         <w:sdt>
           <w:sdtPr>
+            <w:rPr>
+              <w:b w:val="0"/>
+              <w:bCs w:val="0"/>
+              <w:color w:val="auto"/>
+            </w:rPr>
             <w:id w:val="674925711"/>
             <w:placeholder>
               <w:docPart w:val="DefaultPlaceholder_-1854013435"/>
             </w:placeholder>
             <w15:repeatingSectionItem/>
           </w:sdtPr>
-          <w:sdtEndPr>
-            <w:rPr>
-              <w:b w:val="0"/>
-              <w:bCs w:val="0"/>
-              <w:color w:val="auto"/>
-            </w:rPr>
-          </w:sdtEndPr>
+          <w:sdtEndPr/>
           <w:sdtContent>
             <w:tbl>
               <w:tblPr>
@@ -3027,37 +2412,10 @@
                 </w:tc>
               </w:tr>
             </w:tbl>
-            <w:p>
-              <w:r>
-                <w:t/>
-              </w:r>
-              <w:r>
-                <w:t/>
-              </w:r>
-              <w:r>
-                <w:t/>
-              </w:r>
-              <w:r>
-                <w:t/>
-              </w:r>
-            </w:p>
+            <w:p/>
           </w:sdtContent>
         </w:sdt>
       </w:sdtContent>
-    </w:sdt>
-    <w:sdt>
-      <w:sdtPr>
-        <w:id w:val="925696731"/>
-        <w15:repeatingSection/>
-      </w:sdtPr>
-      <w:sdtEndPr>
-        <w:rPr>
-          <w:b w:val="0"/>
-          <w:bCs w:val="0"/>
-          <w:color w:val="auto"/>
-        </w:rPr>
-      </w:sdtEndPr>
-      <w:sdtContent/>
     </w:sdt>
     <w:p>
       <w:r>
@@ -3071,10 +2429,10 @@
         <w:tblLook w:val="04A0" w:firstRow="1" w:lastRow="0" w:firstColumn="1" w:lastColumn="0" w:noHBand="0" w:noVBand="1"/>
       </w:tblPr>
       <w:tblGrid>
-        <w:gridCol w:w="2960"/>
-        <w:gridCol w:w="3080"/>
-        <w:gridCol w:w="1548"/>
-        <w:gridCol w:w="1464"/>
+        <w:gridCol w:w="2996"/>
+        <w:gridCol w:w="3006"/>
+        <w:gridCol w:w="1510"/>
+        <w:gridCol w:w="1540"/>
       </w:tblGrid>
       <w:tr>
         <w:trPr>
@@ -3084,7 +2442,6 @@
           <w:tcPr>
             <w:cnfStyle w:val="001000000000" w:firstRow="0" w:lastRow="0" w:firstColumn="1" w:lastColumn="0" w:oddVBand="0" w:evenVBand="0" w:oddHBand="0" w:evenHBand="0" w:firstRowFirstColumn="0" w:firstRowLastColumn="0" w:lastRowFirstColumn="0" w:lastRowLastColumn="0"/>
             <w:tcW w:w="3096" w:type="dxa"/>
-            <w:gridSpan w:val="2"/>
           </w:tcPr>
           <w:p>
             <w:r>
@@ -3095,7 +2452,6 @@
         <w:tc>
           <w:tcPr>
             <w:tcW w:w="3096" w:type="dxa"/>
-            <w:gridSpan w:val="2"/>
           </w:tcPr>
           <w:p>
             <w:pPr>
@@ -3117,18 +2473,6 @@
             <w:r>
               <w:t>Bottle</w:t>
             </w:r>
-            <w:r>
-              <w:t/>
-            </w:r>
-            <w:r>
-              <w:t/>
-            </w:r>
-            <w:r>
-              <w:t/>
-            </w:r>
-            <w:r>
-              <w:t/>
-            </w:r>
           </w:p>
         </w:tc>
         <w:tc>
@@ -3141,18 +2485,6 @@
             </w:pPr>
             <w:r>
               <w:t>Where</w:t>
-            </w:r>
-            <w:r>
-              <w:t/>
-            </w:r>
-            <w:r>
-              <w:t/>
-            </w:r>
-            <w:r>
-              <w:t/>
-            </w:r>
-            <w:r>
-              <w:t/>
             </w:r>
           </w:p>
         </w:tc>
@@ -3165,24 +2497,16 @@
           <w:tcPr>
             <w:cnfStyle w:val="001000000000" w:firstRow="0" w:lastRow="0" w:firstColumn="1" w:lastColumn="0" w:oddVBand="0" w:evenVBand="0" w:oddHBand="0" w:evenHBand="0" w:firstRowFirstColumn="0" w:firstRowLastColumn="0" w:lastRowFirstColumn="0" w:lastRowLastColumn="0"/>
             <w:tcW w:w="3096" w:type="dxa"/>
-            <w:gridSpan w:val="2"/>
           </w:tcPr>
           <w:p>
             <w:r>
               <w:t>Heineken</w:t>
             </w:r>
-            <w:r>
-              <w:t/>
-            </w:r>
-            <w:r>
-              <w:t/>
-            </w:r>
-          </w:p>
-        </w:tc>
-        <w:tc>
-          <w:tcPr>
-            <w:tcW w:w="3096" w:type="dxa"/>
-            <w:gridSpan w:val="2"/>
+          </w:p>
+        </w:tc>
+        <w:tc>
+          <w:tcPr>
+            <w:tcW w:w="3096" w:type="dxa"/>
           </w:tcPr>
           <w:p>
             <w:pPr>
@@ -3191,12 +2515,6 @@
             <w:r>
               <w:t>Green and cold</w:t>
             </w:r>
-            <w:r>
-              <w:t/>
-            </w:r>
-            <w:r>
-              <w:t/>
-            </w:r>
           </w:p>
         </w:tc>
         <w:tc>
@@ -3210,21 +2528,6 @@
             <w:r>
               <w:t>Light</w:t>
             </w:r>
-            <w:r>
-              <w:t/>
-            </w:r>
-            <w:r>
-              <w:t/>
-            </w:r>
-            <w:r>
-              <w:t/>
-            </w:r>
-            <w:r>
-              <w:t/>
-            </w:r>
-            <w:r>
-              <w:t/>
-            </w:r>
           </w:p>
         </w:tc>
         <w:tc>
@@ -3238,64 +2541,32 @@
             <w:r>
               <w:t>International</w:t>
             </w:r>
-            <w:r>
-              <w:t/>
-            </w:r>
-            <w:r>
-              <w:t/>
-            </w:r>
-            <w:r>
-              <w:t/>
-            </w:r>
-            <w:r>
-              <w:t/>
-            </w:r>
-            <w:r>
-              <w:t/>
-            </w:r>
-          </w:p>
-        </w:tc>
-      </w:tr>
-      <w:tr>
-        <w:trPr>
-          <w:cnfStyle w:val="000000100000" w:firstRow="0" w:lastRow="0" w:firstColumn="0" w:lastColumn="0" w:oddVBand="0" w:evenVBand="0" w:oddHBand="1" w:evenHBand="0" w:firstRowFirstColumn="0" w:firstRowLastColumn="0" w:lastRowFirstColumn="0" w:lastRowLastColumn="0"/>
-        </w:trPr>
-        <w:tc>
-          <w:tcPr>
-            <w:cnfStyle w:val="001000000000" w:firstRow="0" w:lastRow="0" w:firstColumn="1" w:lastColumn="0" w:oddVBand="0" w:evenVBand="0" w:oddHBand="0" w:evenHBand="0" w:firstRowFirstColumn="0" w:firstRowLastColumn="0" w:lastRowFirstColumn="0" w:lastRowLastColumn="0"/>
-            <w:tcW w:w="3096" w:type="dxa"/>
-            <w:gridSpan w:val="2"/>
+          </w:p>
+        </w:tc>
+      </w:tr>
+      <w:tr>
+        <w:tc>
+          <w:tcPr>
+            <w:cnfStyle w:val="001000000000" w:firstRow="0" w:lastRow="0" w:firstColumn="1" w:lastColumn="0" w:oddVBand="0" w:evenVBand="0" w:oddHBand="0" w:evenHBand="0" w:firstRowFirstColumn="0" w:firstRowLastColumn="0" w:lastRowFirstColumn="0" w:lastRowLastColumn="0"/>
+            <w:tcW w:w="3096" w:type="dxa"/>
           </w:tcPr>
           <w:p>
             <w:r>
               <w:t>Leila</w:t>
             </w:r>
-            <w:r>
-              <w:t/>
-            </w:r>
-            <w:r>
-              <w:t/>
-            </w:r>
-          </w:p>
-        </w:tc>
-        <w:tc>
-          <w:tcPr>
-            <w:tcW w:w="3096" w:type="dxa"/>
-            <w:gridSpan w:val="2"/>
-          </w:tcPr>
-          <w:p>
-            <w:pPr>
-              <w:cnfStyle w:val="000000100000" w:firstRow="0" w:lastRow="0" w:firstColumn="0" w:lastColumn="0" w:oddVBand="0" w:evenVBand="0" w:oddHBand="1" w:evenHBand="0" w:firstRowFirstColumn="0" w:firstRowLastColumn="0" w:lastRowFirstColumn="0" w:lastRowLastColumn="0"/>
+          </w:p>
+        </w:tc>
+        <w:tc>
+          <w:tcPr>
+            <w:tcW w:w="3096" w:type="dxa"/>
+          </w:tcPr>
+          <w:p>
+            <w:pPr>
+              <w:cnfStyle w:val="000000000000" w:firstRow="0" w:lastRow="0" w:firstColumn="0" w:lastColumn="0" w:oddVBand="0" w:evenVBand="0" w:oddHBand="0" w:evenHBand="0" w:firstRowFirstColumn="0" w:firstRowLastColumn="0" w:lastRowFirstColumn="0" w:lastRowLastColumn="0"/>
             </w:pPr>
             <w:r>
               <w:t>Blueish</w:t>
             </w:r>
-            <w:r>
-              <w:t/>
-            </w:r>
-            <w:r>
-              <w:t/>
-            </w:r>
           </w:p>
         </w:tc>
         <w:tc>
@@ -3304,26 +2575,11 @@
           </w:tcPr>
           <w:p>
             <w:pPr>
-              <w:cnfStyle w:val="000000100000" w:firstRow="0" w:lastRow="0" w:firstColumn="0" w:lastColumn="0" w:oddVBand="0" w:evenVBand="0" w:oddHBand="1" w:evenHBand="0" w:firstRowFirstColumn="0" w:firstRowLastColumn="0" w:lastRowFirstColumn="0" w:lastRowLastColumn="0"/>
+              <w:cnfStyle w:val="000000000000" w:firstRow="0" w:lastRow="0" w:firstColumn="0" w:lastColumn="0" w:oddVBand="0" w:evenVBand="0" w:oddHBand="0" w:evenHBand="0" w:firstRowFirstColumn="0" w:firstRowLastColumn="0" w:lastRowFirstColumn="0" w:lastRowLastColumn="0"/>
             </w:pPr>
             <w:r>
               <w:t>Blue</w:t>
             </w:r>
-            <w:r>
-              <w:t/>
-            </w:r>
-            <w:r>
-              <w:t/>
-            </w:r>
-            <w:r>
-              <w:t/>
-            </w:r>
-            <w:r>
-              <w:t/>
-            </w:r>
-            <w:r>
-              <w:t/>
-            </w:r>
           </w:p>
         </w:tc>
         <w:tc>
@@ -3332,25 +2588,10 @@
           </w:tcPr>
           <w:p>
             <w:pPr>
-              <w:cnfStyle w:val="000000100000" w:firstRow="0" w:lastRow="0" w:firstColumn="0" w:lastColumn="0" w:oddVBand="0" w:evenVBand="0" w:oddHBand="1" w:evenHBand="0" w:firstRowFirstColumn="0" w:firstRowLastColumn="0" w:lastRowFirstColumn="0" w:lastRowLastColumn="0"/>
+              <w:cnfStyle w:val="000000000000" w:firstRow="0" w:lastRow="0" w:firstColumn="0" w:lastColumn="0" w:oddVBand="0" w:evenVBand="0" w:oddHBand="0" w:evenHBand="0" w:firstRowFirstColumn="0" w:firstRowLastColumn="0" w:lastRowFirstColumn="0" w:lastRowLastColumn="0"/>
             </w:pPr>
             <w:r>
               <w:t>Domestic</w:t>
-            </w:r>
-            <w:r>
-              <w:t/>
-            </w:r>
-            <w:r>
-              <w:t/>
-            </w:r>
-            <w:r>
-              <w:t/>
-            </w:r>
-            <w:r>
-              <w:t/>
-            </w:r>
-            <w:r>
-              <w:t/>
             </w:r>
           </w:p>
         </w:tc>
@@ -3378,10 +2619,10 @@
         <w:tblLook w:val="04A0" w:firstRow="1" w:lastRow="0" w:firstColumn="1" w:lastColumn="0" w:noHBand="0" w:noVBand="1"/>
       </w:tblPr>
       <w:tblGrid>
-        <w:gridCol w:w="658"/>
-        <w:gridCol w:w="3854"/>
-        <w:gridCol w:w="2290"/>
-        <w:gridCol w:w="2270"/>
+        <w:gridCol w:w="665"/>
+        <w:gridCol w:w="3862"/>
+        <w:gridCol w:w="2278"/>
+        <w:gridCol w:w="2267"/>
       </w:tblGrid>
       <w:tr>
         <w:trPr>
@@ -3712,10 +2953,10 @@
         <w:tblLook w:val="04A0" w:firstRow="1" w:lastRow="0" w:firstColumn="1" w:lastColumn="0" w:noHBand="0" w:noVBand="1"/>
       </w:tblPr>
       <w:tblGrid>
-        <w:gridCol w:w="665"/>
-        <w:gridCol w:w="3838"/>
-        <w:gridCol w:w="2294"/>
-        <w:gridCol w:w="2275"/>
+        <w:gridCol w:w="668"/>
+        <w:gridCol w:w="3860"/>
+        <w:gridCol w:w="2278"/>
+        <w:gridCol w:w="2266"/>
       </w:tblGrid>
       <w:tr>
         <w:trPr>
@@ -3898,9 +3139,6 @@
             <w:pPr>
               <w:cnfStyle w:val="000000100000" w:firstRow="0" w:lastRow="0" w:firstColumn="0" w:lastColumn="0" w:oddVBand="0" w:evenVBand="0" w:oddHBand="1" w:evenHBand="0" w:firstRowFirstColumn="0" w:firstRowLastColumn="0" w:lastRowFirstColumn="0" w:lastRowLastColumn="0"/>
             </w:pPr>
-            <w:r>
-              <w:t/>
-            </w:r>
           </w:p>
         </w:tc>
         <w:tc>
@@ -3911,9 +3149,6 @@
             <w:pPr>
               <w:cnfStyle w:val="000000100000" w:firstRow="0" w:lastRow="0" w:firstColumn="0" w:lastColumn="0" w:oddVBand="0" w:evenVBand="0" w:oddHBand="1" w:evenHBand="0" w:firstRowFirstColumn="0" w:firstRowLastColumn="0" w:lastRowFirstColumn="0" w:lastRowLastColumn="0"/>
             </w:pPr>
-            <w:r>
-              <w:t/>
-            </w:r>
           </w:p>
         </w:tc>
         <w:tc>
@@ -3924,9 +3159,6 @@
             <w:pPr>
               <w:cnfStyle w:val="000000100000" w:firstRow="0" w:lastRow="0" w:firstColumn="0" w:lastColumn="0" w:oddVBand="0" w:evenVBand="0" w:oddHBand="1" w:evenHBand="0" w:firstRowFirstColumn="0" w:firstRowLastColumn="0" w:lastRowFirstColumn="0" w:lastRowLastColumn="0"/>
             </w:pPr>
-            <w:r>
-              <w:t/>
-            </w:r>
           </w:p>
         </w:tc>
       </w:tr>
@@ -3950,9 +3182,6 @@
             <w:pPr>
               <w:cnfStyle w:val="000000000000" w:firstRow="0" w:lastRow="0" w:firstColumn="0" w:lastColumn="0" w:oddVBand="0" w:evenVBand="0" w:oddHBand="0" w:evenHBand="0" w:firstRowFirstColumn="0" w:firstRowLastColumn="0" w:lastRowFirstColumn="0" w:lastRowLastColumn="0"/>
             </w:pPr>
-            <w:r>
-              <w:t/>
-            </w:r>
           </w:p>
         </w:tc>
         <w:tc>
@@ -3963,9 +3192,6 @@
             <w:pPr>
               <w:cnfStyle w:val="000000000000" w:firstRow="0" w:lastRow="0" w:firstColumn="0" w:lastColumn="0" w:oddVBand="0" w:evenVBand="0" w:oddHBand="0" w:evenHBand="0" w:firstRowFirstColumn="0" w:firstRowLastColumn="0" w:lastRowFirstColumn="0" w:lastRowLastColumn="0"/>
             </w:pPr>
-            <w:r>
-              <w:t/>
-            </w:r>
           </w:p>
         </w:tc>
         <w:tc>
@@ -3976,9 +3202,6 @@
             <w:pPr>
               <w:cnfStyle w:val="000000000000" w:firstRow="0" w:lastRow="0" w:firstColumn="0" w:lastColumn="0" w:oddVBand="0" w:evenVBand="0" w:oddHBand="0" w:evenHBand="0" w:firstRowFirstColumn="0" w:firstRowLastColumn="0" w:lastRowFirstColumn="0" w:lastRowLastColumn="0"/>
             </w:pPr>
-            <w:r>
-              <w:t/>
-            </w:r>
           </w:p>
         </w:tc>
       </w:tr>
@@ -4005,9 +3228,6 @@
             <w:pPr>
               <w:cnfStyle w:val="000000100000" w:firstRow="0" w:lastRow="0" w:firstColumn="0" w:lastColumn="0" w:oddVBand="0" w:evenVBand="0" w:oddHBand="1" w:evenHBand="0" w:firstRowFirstColumn="0" w:firstRowLastColumn="0" w:lastRowFirstColumn="0" w:lastRowLastColumn="0"/>
             </w:pPr>
-            <w:r>
-              <w:t/>
-            </w:r>
           </w:p>
         </w:tc>
         <w:tc>
@@ -4018,9 +3238,6 @@
             <w:pPr>
               <w:cnfStyle w:val="000000100000" w:firstRow="0" w:lastRow="0" w:firstColumn="0" w:lastColumn="0" w:oddVBand="0" w:evenVBand="0" w:oddHBand="1" w:evenHBand="0" w:firstRowFirstColumn="0" w:firstRowLastColumn="0" w:lastRowFirstColumn="0" w:lastRowLastColumn="0"/>
             </w:pPr>
-            <w:r>
-              <w:t/>
-            </w:r>
           </w:p>
         </w:tc>
         <w:tc>
@@ -4031,14 +3248,43 @@
             <w:pPr>
               <w:cnfStyle w:val="000000100000" w:firstRow="0" w:lastRow="0" w:firstColumn="0" w:lastColumn="0" w:oddVBand="0" w:evenVBand="0" w:oddHBand="1" w:evenHBand="0" w:firstRowFirstColumn="0" w:firstRowLastColumn="0" w:lastRowFirstColumn="0" w:lastRowLastColumn="0"/>
             </w:pPr>
-            <w:r>
-              <w:t/>
-            </w:r>
           </w:p>
         </w:tc>
       </w:tr>
     </w:tbl>
-    <w:p/>
+    <w:p>
+      <w:pPr>
+        <w:rPr>
+          <w:sz w:val="4"/>
+          <w:szCs w:val="4"/>
+        </w:rPr>
+      </w:pPr>
+    </w:p>
+    <w:p>
+      <w:r>
+        <w:t xml:space="preserve">While in Excel we can leverage formulas, in Word if we want to implement such feature we need to resort to navigation expressions. </w:t>
+      </w:r>
+      <w:r>
+        <w:br/>
+      </w:r>
+      <w:r>
+        <w:rPr>
+          <w:b/>
+          <w:bCs/>
+        </w:rPr>
+        <w:t>Fixed total price</w:t>
+      </w:r>
+      <w:r>
+        <w:rPr>
+          <w:b/>
+          <w:bCs/>
+        </w:rPr>
+        <w:t xml:space="preserve"> is</w:t>
+      </w:r>
+      <w:r>
+        <w:t xml:space="preserve"> 875</w:t>
+      </w:r>
+    </w:p>
     <w:sectPr>
       <w:type w:val="continuous"/>
       <w:pgSz w:w="11906" w:h="16838"/>
@@ -5740,7 +4986,10 @@
   </w:compat>
   <w:rsids>
     <w:rsidRoot w:val="0029357C"/>
+    <w:rsid w:val="00093D0F"/>
+    <w:rsid w:val="00181928"/>
     <w:rsid w:val="0029357C"/>
+    <w:rsid w:val="00815792"/>
     <w:rsid w:val="00D0317D"/>
   </w:rsids>
   <m:mathPr>
@@ -6496,7 +5745,7 @@
 </file>
 
 <file path=customXml/item1.xml><?xml version="1.0" encoding="utf-8"?>
-<templater-settings version="6.0.0.21999">
+<templater-settings version="7.3.0.23951">
   <search-setup advanced="0" values="0" only-active="1">
     <category show="0"/>
     <type show="0"/>
@@ -6506,21 +5755,22 @@
   <aliases>
     <prefix alias="t2">Table2:limit(5)</prefix>
   </aliases>
+  <schema/>
 </templater-settings>
 </file>
 
 <file path=customXml/item2.xml><?xml version="1.0" encoding="utf-8"?>
-<Sources xmlns:b="http://schemas.openxmlformats.org/officeDocument/2006/bibliography" xmlns="http://schemas.openxmlformats.org/officeDocument/2006/bibliography" SelectedStyle="\APA.XSL" StyleName="APA"/>
+<b:Sources xmlns:b="http://schemas.openxmlformats.org/officeDocument/2006/bibliography" xmlns="http://schemas.openxmlformats.org/officeDocument/2006/bibliography" SelectedStyle="\APA.XSL" StyleName="APA"/>
 </file>
 
 <file path=customXml/itemProps1.xml><?xml version="1.0" encoding="utf-8"?>
-<ds:datastoreItem xmlns:ds="http://schemas.openxmlformats.org/officeDocument/2006/customXml" ds:itemID="{51851B31-89E8-47E5-934B-C4940F6519CB}">
+<ds:datastoreItem xmlns:ds="http://schemas.openxmlformats.org/officeDocument/2006/customXml" ds:itemID="{CF12C8BC-08E2-4EB6-9C32-B9A76D32C719}">
   <ds:schemaRefs/>
 </ds:datastoreItem>
 </file>
 
 <file path=customXml/itemProps2.xml><?xml version="1.0" encoding="utf-8"?>
-<ds:datastoreItem xmlns:ds="http://schemas.openxmlformats.org/officeDocument/2006/customXml" ds:itemID="{2E257020-3DCC-4B7C-A175-9AA39C6A7CEA}">
+<ds:datastoreItem xmlns:ds="http://schemas.openxmlformats.org/officeDocument/2006/customXml" ds:itemID="{40243AFF-7A90-4366-BD40-C5A2D8FE7E2B}">
   <ds:schemaRefs>
     <ds:schemaRef ds:uri="http://schemas.openxmlformats.org/officeDocument/2006/bibliography"/>
   </ds:schemaRefs>

</xml_diff>